<commit_message>
Lec_04 Into to Branching
</commit_message>
<xml_diff>
--- a/Mobile_Computing_Progress.docx
+++ b/Mobile_Computing_Progress.docx
@@ -2365,6 +2365,2123 @@
         <w:tab/>
       </w:r>
     </w:p>
+    <w:p>
+      <w:pPr>
+        <w:pStyle w:val="ListParagraph"/>
+        <w:rPr>
+          <w:bCs/>
+          <w:noProof/>
+          <w:sz w:val="28"/>
+          <w:szCs w:val="28"/>
+        </w:rPr>
+      </w:pPr>
+    </w:p>
+    <w:p>
+      <w:pPr>
+        <w:pStyle w:val="ListParagraph"/>
+        <w:rPr>
+          <w:bCs/>
+          <w:noProof/>
+          <w:sz w:val="28"/>
+          <w:szCs w:val="28"/>
+        </w:rPr>
+      </w:pPr>
+    </w:p>
+    <w:p>
+      <w:pPr>
+        <w:pStyle w:val="ListParagraph"/>
+        <w:rPr>
+          <w:bCs/>
+          <w:noProof/>
+          <w:sz w:val="28"/>
+          <w:szCs w:val="28"/>
+        </w:rPr>
+      </w:pPr>
+    </w:p>
+    <w:p>
+      <w:pPr>
+        <w:pStyle w:val="ListParagraph"/>
+        <w:rPr>
+          <w:bCs/>
+          <w:noProof/>
+          <w:sz w:val="28"/>
+          <w:szCs w:val="28"/>
+        </w:rPr>
+      </w:pPr>
+    </w:p>
+    <w:p>
+      <w:pPr>
+        <w:pStyle w:val="ListParagraph"/>
+        <w:rPr>
+          <w:bCs/>
+          <w:noProof/>
+          <w:sz w:val="28"/>
+          <w:szCs w:val="28"/>
+        </w:rPr>
+      </w:pPr>
+    </w:p>
+    <w:p>
+      <w:pPr>
+        <w:pStyle w:val="ListParagraph"/>
+        <w:rPr>
+          <w:bCs/>
+          <w:noProof/>
+          <w:sz w:val="28"/>
+          <w:szCs w:val="28"/>
+        </w:rPr>
+      </w:pPr>
+    </w:p>
+    <w:p>
+      <w:pPr>
+        <w:pStyle w:val="ListParagraph"/>
+        <w:rPr>
+          <w:bCs/>
+          <w:noProof/>
+          <w:sz w:val="28"/>
+          <w:szCs w:val="28"/>
+        </w:rPr>
+      </w:pPr>
+    </w:p>
+    <w:p>
+      <w:pPr>
+        <w:pStyle w:val="ListParagraph"/>
+        <w:rPr>
+          <w:bCs/>
+          <w:noProof/>
+          <w:sz w:val="28"/>
+          <w:szCs w:val="28"/>
+        </w:rPr>
+      </w:pPr>
+    </w:p>
+    <w:p>
+      <w:pPr>
+        <w:rPr>
+          <w:b/>
+          <w:noProof/>
+          <w:sz w:val="32"/>
+          <w:szCs w:val="32"/>
+          <w:u w:val="single"/>
+        </w:rPr>
+      </w:pPr>
+      <w:r>
+        <w:rPr>
+          <w:b/>
+          <w:noProof/>
+          <w:sz w:val="32"/>
+          <w:szCs w:val="32"/>
+          <w:u w:val="single"/>
+        </w:rPr>
+        <w:lastRenderedPageBreak/>
+        <w:tab/>
+      </w:r>
+      <w:r>
+        <w:rPr>
+          <w:b/>
+          <w:noProof/>
+          <w:sz w:val="32"/>
+          <w:szCs w:val="32"/>
+          <w:u w:val="single"/>
+        </w:rPr>
+        <w:tab/>
+      </w:r>
+      <w:r>
+        <w:rPr>
+          <w:b/>
+          <w:noProof/>
+          <w:sz w:val="32"/>
+          <w:szCs w:val="32"/>
+          <w:u w:val="single"/>
+        </w:rPr>
+        <w:tab/>
+      </w:r>
+      <w:r>
+        <w:rPr>
+          <w:b/>
+          <w:noProof/>
+          <w:sz w:val="32"/>
+          <w:szCs w:val="32"/>
+          <w:u w:val="single"/>
+        </w:rPr>
+        <w:tab/>
+      </w:r>
+      <w:r>
+        <w:rPr>
+          <w:b/>
+          <w:noProof/>
+          <w:sz w:val="32"/>
+          <w:szCs w:val="32"/>
+          <w:u w:val="single"/>
+        </w:rPr>
+        <w:tab/>
+        <w:t>Lecture No 3</w:t>
+      </w:r>
+      <w:r>
+        <w:rPr>
+          <w:b/>
+          <w:noProof/>
+          <w:sz w:val="32"/>
+          <w:szCs w:val="32"/>
+          <w:u w:val="single"/>
+        </w:rPr>
+        <w:tab/>
+      </w:r>
+      <w:r>
+        <w:rPr>
+          <w:b/>
+          <w:noProof/>
+          <w:sz w:val="32"/>
+          <w:szCs w:val="32"/>
+          <w:u w:val="single"/>
+        </w:rPr>
+        <w:tab/>
+      </w:r>
+      <w:r>
+        <w:rPr>
+          <w:b/>
+          <w:noProof/>
+          <w:sz w:val="32"/>
+          <w:szCs w:val="32"/>
+          <w:u w:val="single"/>
+        </w:rPr>
+        <w:tab/>
+      </w:r>
+      <w:r>
+        <w:rPr>
+          <w:b/>
+          <w:noProof/>
+          <w:sz w:val="32"/>
+          <w:szCs w:val="32"/>
+          <w:u w:val="single"/>
+        </w:rPr>
+        <w:tab/>
+      </w:r>
+      <w:r>
+        <w:rPr>
+          <w:b/>
+          <w:noProof/>
+          <w:sz w:val="32"/>
+          <w:szCs w:val="32"/>
+          <w:u w:val="single"/>
+        </w:rPr>
+        <w:tab/>
+      </w:r>
+      <w:r>
+        <w:rPr>
+          <w:b/>
+          <w:noProof/>
+          <w:sz w:val="32"/>
+          <w:szCs w:val="32"/>
+          <w:u w:val="single"/>
+        </w:rPr>
+        <w:tab/>
+      </w:r>
+    </w:p>
+    <w:p>
+      <w:pPr>
+        <w:rPr>
+          <w:b/>
+          <w:noProof/>
+          <w:sz w:val="28"/>
+          <w:szCs w:val="28"/>
+          <w:u w:val="single"/>
+        </w:rPr>
+      </w:pPr>
+      <w:r>
+        <w:rPr>
+          <w:b/>
+          <w:noProof/>
+          <w:sz w:val="28"/>
+          <w:szCs w:val="28"/>
+          <w:u w:val="single"/>
+        </w:rPr>
+        <w:t>Merge Conflicts:</w:t>
+      </w:r>
+    </w:p>
+    <w:p>
+      <w:pPr>
+        <w:pStyle w:val="ListParagraph"/>
+        <w:rPr>
+          <w:bCs/>
+          <w:noProof/>
+          <w:sz w:val="28"/>
+          <w:szCs w:val="28"/>
+        </w:rPr>
+      </w:pPr>
+      <w:r>
+        <w:rPr>
+          <w:bCs/>
+          <w:noProof/>
+          <w:sz w:val="28"/>
+          <w:szCs w:val="28"/>
+        </w:rPr>
+        <w:t>Merge conflict occur when we try to update or change the same line of code at two different points i.e., locallay as well as on main repo.</w:t>
+      </w:r>
+      <w:r>
+        <w:rPr>
+          <w:bCs/>
+          <w:noProof/>
+          <w:sz w:val="28"/>
+          <w:szCs w:val="28"/>
+        </w:rPr>
+        <w:br/>
+        <w:t>Git become confused that which should be save and which should not</w:t>
+      </w:r>
+    </w:p>
+    <w:p>
+      <w:pPr>
+        <w:pStyle w:val="ListParagraph"/>
+        <w:rPr>
+          <w:bCs/>
+          <w:noProof/>
+          <w:sz w:val="28"/>
+          <w:szCs w:val="28"/>
+        </w:rPr>
+      </w:pPr>
+      <w:r>
+        <w:rPr>
+          <w:noProof/>
+        </w:rPr>
+        <w:drawing>
+          <wp:inline distT="0" distB="0" distL="0" distR="0" wp14:anchorId="1785A179" wp14:editId="19276ED0">
+            <wp:extent cx="5943600" cy="3108325"/>
+            <wp:effectExtent l="0" t="0" r="0" b="0"/>
+            <wp:docPr id="13" name="Picture 13"/>
+            <wp:cNvGraphicFramePr>
+              <a:graphicFrameLocks xmlns:a="http://schemas.openxmlformats.org/drawingml/2006/main" noChangeAspect="1"/>
+            </wp:cNvGraphicFramePr>
+            <a:graphic xmlns:a="http://schemas.openxmlformats.org/drawingml/2006/main">
+              <a:graphicData uri="http://schemas.openxmlformats.org/drawingml/2006/picture">
+                <pic:pic xmlns:pic="http://schemas.openxmlformats.org/drawingml/2006/picture">
+                  <pic:nvPicPr>
+                    <pic:cNvPr id="1" name=""/>
+                    <pic:cNvPicPr/>
+                  </pic:nvPicPr>
+                  <pic:blipFill>
+                    <a:blip r:embed="rId17"/>
+                    <a:stretch>
+                      <a:fillRect/>
+                    </a:stretch>
+                  </pic:blipFill>
+                  <pic:spPr>
+                    <a:xfrm>
+                      <a:off x="0" y="0"/>
+                      <a:ext cx="5943600" cy="3108325"/>
+                    </a:xfrm>
+                    <a:prstGeom prst="rect">
+                      <a:avLst/>
+                    </a:prstGeom>
+                  </pic:spPr>
+                </pic:pic>
+              </a:graphicData>
+            </a:graphic>
+          </wp:inline>
+        </w:drawing>
+      </w:r>
+    </w:p>
+    <w:p>
+      <w:pPr>
+        <w:pStyle w:val="ListParagraph"/>
+        <w:rPr>
+          <w:bCs/>
+          <w:noProof/>
+          <w:sz w:val="28"/>
+          <w:szCs w:val="28"/>
+        </w:rPr>
+      </w:pPr>
+      <w:r>
+        <w:rPr>
+          <w:bCs/>
+          <w:noProof/>
+          <w:sz w:val="28"/>
+          <w:szCs w:val="28"/>
+        </w:rPr>
+        <w:t>When we try to push our code to main repo it gives us error to first pull the changes made at web</w:t>
+      </w:r>
+      <w:r>
+        <w:rPr>
+          <w:bCs/>
+          <w:noProof/>
+          <w:sz w:val="28"/>
+          <w:szCs w:val="28"/>
+        </w:rPr>
+        <w:br/>
+        <w:t>So we try to pull them first.</w:t>
+      </w:r>
+      <w:r>
+        <w:rPr>
+          <w:bCs/>
+          <w:noProof/>
+          <w:sz w:val="28"/>
+          <w:szCs w:val="28"/>
+        </w:rPr>
+        <w:br/>
+      </w:r>
+      <w:r>
+        <w:rPr>
+          <w:noProof/>
+        </w:rPr>
+        <w:drawing>
+          <wp:inline distT="0" distB="0" distL="0" distR="0" wp14:anchorId="69749154" wp14:editId="73F13850">
+            <wp:extent cx="5943600" cy="2084070"/>
+            <wp:effectExtent l="0" t="0" r="0" b="0"/>
+            <wp:docPr id="14" name="Picture 14"/>
+            <wp:cNvGraphicFramePr>
+              <a:graphicFrameLocks xmlns:a="http://schemas.openxmlformats.org/drawingml/2006/main" noChangeAspect="1"/>
+            </wp:cNvGraphicFramePr>
+            <a:graphic xmlns:a="http://schemas.openxmlformats.org/drawingml/2006/main">
+              <a:graphicData uri="http://schemas.openxmlformats.org/drawingml/2006/picture">
+                <pic:pic xmlns:pic="http://schemas.openxmlformats.org/drawingml/2006/picture">
+                  <pic:nvPicPr>
+                    <pic:cNvPr id="1" name=""/>
+                    <pic:cNvPicPr/>
+                  </pic:nvPicPr>
+                  <pic:blipFill>
+                    <a:blip r:embed="rId18"/>
+                    <a:stretch>
+                      <a:fillRect/>
+                    </a:stretch>
+                  </pic:blipFill>
+                  <pic:spPr>
+                    <a:xfrm>
+                      <a:off x="0" y="0"/>
+                      <a:ext cx="5943600" cy="2084070"/>
+                    </a:xfrm>
+                    <a:prstGeom prst="rect">
+                      <a:avLst/>
+                    </a:prstGeom>
+                  </pic:spPr>
+                </pic:pic>
+              </a:graphicData>
+            </a:graphic>
+          </wp:inline>
+        </w:drawing>
+      </w:r>
+    </w:p>
+    <w:p>
+      <w:pPr>
+        <w:pStyle w:val="ListParagraph"/>
+        <w:rPr>
+          <w:bCs/>
+          <w:noProof/>
+          <w:color w:val="FF0000"/>
+          <w:sz w:val="28"/>
+          <w:szCs w:val="28"/>
+          <w:u w:val="single"/>
+        </w:rPr>
+      </w:pPr>
+      <w:r>
+        <w:rPr>
+          <w:bCs/>
+          <w:noProof/>
+          <w:sz w:val="28"/>
+          <w:szCs w:val="28"/>
+        </w:rPr>
+        <w:t xml:space="preserve">On Pulling, we get </w:t>
+      </w:r>
+      <w:r>
+        <w:rPr>
+          <w:bCs/>
+          <w:noProof/>
+          <w:color w:val="FF0000"/>
+          <w:sz w:val="28"/>
+          <w:szCs w:val="28"/>
+          <w:u w:val="single"/>
+        </w:rPr>
+        <w:t>CONFILCT ERROR</w:t>
+      </w:r>
+      <w:r>
+        <w:rPr>
+          <w:bCs/>
+          <w:noProof/>
+          <w:color w:val="FF0000"/>
+          <w:sz w:val="28"/>
+          <w:szCs w:val="28"/>
+          <w:u w:val="single"/>
+        </w:rPr>
+        <w:t>.</w:t>
+      </w:r>
+    </w:p>
+    <w:p>
+      <w:pPr>
+        <w:pStyle w:val="ListParagraph"/>
+        <w:rPr>
+          <w:b/>
+          <w:noProof/>
+          <w:color w:val="FF0000"/>
+          <w:sz w:val="28"/>
+          <w:szCs w:val="28"/>
+        </w:rPr>
+      </w:pPr>
+      <w:r>
+        <w:rPr>
+          <w:b/>
+          <w:noProof/>
+          <w:color w:val="FF0000"/>
+          <w:sz w:val="28"/>
+          <w:szCs w:val="28"/>
+        </w:rPr>
+        <w:t>Because same line changed locally is changed at web so we have to make choice which we want to retain.</w:t>
+      </w:r>
+    </w:p>
+    <w:p>
+      <w:pPr>
+        <w:pStyle w:val="ListParagraph"/>
+        <w:rPr>
+          <w:bCs/>
+          <w:noProof/>
+          <w:color w:val="000000" w:themeColor="text1"/>
+          <w:sz w:val="28"/>
+          <w:szCs w:val="28"/>
+        </w:rPr>
+      </w:pPr>
+      <w:r>
+        <w:rPr>
+          <w:bCs/>
+          <w:noProof/>
+          <w:color w:val="000000" w:themeColor="text1"/>
+          <w:sz w:val="28"/>
+          <w:szCs w:val="28"/>
+        </w:rPr>
+        <w:lastRenderedPageBreak/>
+        <w:t>Suppose we want to retain changes made at web so we select that incoming changes.</w:t>
+      </w:r>
+    </w:p>
+    <w:p>
+      <w:pPr>
+        <w:pStyle w:val="ListParagraph"/>
+        <w:rPr>
+          <w:bCs/>
+          <w:noProof/>
+          <w:color w:val="000000" w:themeColor="text1"/>
+          <w:sz w:val="28"/>
+          <w:szCs w:val="28"/>
+        </w:rPr>
+      </w:pPr>
+      <w:r>
+        <w:rPr>
+          <w:bCs/>
+          <w:noProof/>
+          <w:color w:val="000000" w:themeColor="text1"/>
+          <w:sz w:val="28"/>
+          <w:szCs w:val="28"/>
+        </w:rPr>
+        <w:t>Now when we try to push our code, it will be successfully pushed into the Main Repo or Server.</w:t>
+      </w:r>
+    </w:p>
+    <w:p>
+      <w:pPr>
+        <w:pStyle w:val="ListParagraph"/>
+        <w:rPr>
+          <w:bCs/>
+          <w:noProof/>
+          <w:color w:val="000000" w:themeColor="text1"/>
+          <w:sz w:val="28"/>
+          <w:szCs w:val="28"/>
+        </w:rPr>
+      </w:pPr>
+      <w:r>
+        <w:rPr>
+          <w:noProof/>
+        </w:rPr>
+        <w:drawing>
+          <wp:inline distT="0" distB="0" distL="0" distR="0" wp14:anchorId="48932495" wp14:editId="04F010C9">
+            <wp:extent cx="5943600" cy="1681480"/>
+            <wp:effectExtent l="0" t="0" r="0" b="0"/>
+            <wp:docPr id="15" name="Picture 15"/>
+            <wp:cNvGraphicFramePr>
+              <a:graphicFrameLocks xmlns:a="http://schemas.openxmlformats.org/drawingml/2006/main" noChangeAspect="1"/>
+            </wp:cNvGraphicFramePr>
+            <a:graphic xmlns:a="http://schemas.openxmlformats.org/drawingml/2006/main">
+              <a:graphicData uri="http://schemas.openxmlformats.org/drawingml/2006/picture">
+                <pic:pic xmlns:pic="http://schemas.openxmlformats.org/drawingml/2006/picture">
+                  <pic:nvPicPr>
+                    <pic:cNvPr id="1" name=""/>
+                    <pic:cNvPicPr/>
+                  </pic:nvPicPr>
+                  <pic:blipFill>
+                    <a:blip r:embed="rId19"/>
+                    <a:stretch>
+                      <a:fillRect/>
+                    </a:stretch>
+                  </pic:blipFill>
+                  <pic:spPr>
+                    <a:xfrm>
+                      <a:off x="0" y="0"/>
+                      <a:ext cx="5943600" cy="1681480"/>
+                    </a:xfrm>
+                    <a:prstGeom prst="rect">
+                      <a:avLst/>
+                    </a:prstGeom>
+                  </pic:spPr>
+                </pic:pic>
+              </a:graphicData>
+            </a:graphic>
+          </wp:inline>
+        </w:drawing>
+      </w:r>
+    </w:p>
+    <w:p>
+      <w:pPr>
+        <w:pStyle w:val="ListParagraph"/>
+        <w:rPr>
+          <w:bCs/>
+          <w:noProof/>
+          <w:color w:val="000000" w:themeColor="text1"/>
+          <w:sz w:val="28"/>
+          <w:szCs w:val="28"/>
+        </w:rPr>
+      </w:pPr>
+    </w:p>
+    <w:p>
+      <w:pPr>
+        <w:pStyle w:val="ListParagraph"/>
+        <w:rPr>
+          <w:b/>
+          <w:bCs/>
+          <w:noProof/>
+          <w:color w:val="00B050"/>
+          <w:sz w:val="36"/>
+          <w:szCs w:val="36"/>
+        </w:rPr>
+      </w:pPr>
+      <w:r>
+        <w:rPr>
+          <w:b/>
+          <w:bCs/>
+          <w:noProof/>
+          <w:color w:val="00B050"/>
+          <w:sz w:val="36"/>
+          <w:szCs w:val="36"/>
+        </w:rPr>
+        <w:t>So in this way, we get the conflict resolved.</w:t>
+      </w:r>
+    </w:p>
+    <w:p>
+      <w:pPr>
+        <w:rPr>
+          <w:b/>
+          <w:bCs/>
+          <w:noProof/>
+          <w:sz w:val="40"/>
+          <w:szCs w:val="40"/>
+          <w:u w:val="single"/>
+        </w:rPr>
+      </w:pPr>
+      <w:r>
+        <w:rPr>
+          <w:b/>
+          <w:bCs/>
+          <w:noProof/>
+          <w:sz w:val="40"/>
+          <w:szCs w:val="40"/>
+          <w:u w:val="single"/>
+        </w:rPr>
+        <w:t>Git Log</w:t>
+      </w:r>
+      <w:r>
+        <w:rPr>
+          <w:b/>
+          <w:bCs/>
+          <w:noProof/>
+          <w:sz w:val="40"/>
+          <w:szCs w:val="40"/>
+          <w:u w:val="single"/>
+        </w:rPr>
+        <w:t>:</w:t>
+      </w:r>
+    </w:p>
+    <w:p>
+      <w:pPr>
+        <w:rPr>
+          <w:noProof/>
+        </w:rPr>
+      </w:pPr>
+      <w:r>
+        <w:rPr>
+          <w:noProof/>
+        </w:rPr>
+        <w:t>Git Log is used to get the details of commits we make in our repository so far.</w:t>
+      </w:r>
+    </w:p>
+    <w:p>
+      <w:pPr>
+        <w:rPr>
+          <w:noProof/>
+        </w:rPr>
+      </w:pPr>
+      <w:r>
+        <w:rPr>
+          <w:noProof/>
+        </w:rPr>
+        <w:drawing>
+          <wp:inline distT="0" distB="0" distL="0" distR="0" wp14:anchorId="4502C0A0" wp14:editId="0D89EAD6">
+            <wp:extent cx="5943600" cy="3089910"/>
+            <wp:effectExtent l="0" t="0" r="0" b="0"/>
+            <wp:docPr id="16" name="Picture 16"/>
+            <wp:cNvGraphicFramePr>
+              <a:graphicFrameLocks xmlns:a="http://schemas.openxmlformats.org/drawingml/2006/main" noChangeAspect="1"/>
+            </wp:cNvGraphicFramePr>
+            <a:graphic xmlns:a="http://schemas.openxmlformats.org/drawingml/2006/main">
+              <a:graphicData uri="http://schemas.openxmlformats.org/drawingml/2006/picture">
+                <pic:pic xmlns:pic="http://schemas.openxmlformats.org/drawingml/2006/picture">
+                  <pic:nvPicPr>
+                    <pic:cNvPr id="1" name=""/>
+                    <pic:cNvPicPr/>
+                  </pic:nvPicPr>
+                  <pic:blipFill>
+                    <a:blip r:embed="rId20"/>
+                    <a:stretch>
+                      <a:fillRect/>
+                    </a:stretch>
+                  </pic:blipFill>
+                  <pic:spPr>
+                    <a:xfrm>
+                      <a:off x="0" y="0"/>
+                      <a:ext cx="5943600" cy="3089910"/>
+                    </a:xfrm>
+                    <a:prstGeom prst="rect">
+                      <a:avLst/>
+                    </a:prstGeom>
+                  </pic:spPr>
+                </pic:pic>
+              </a:graphicData>
+            </a:graphic>
+          </wp:inline>
+        </w:drawing>
+      </w:r>
+    </w:p>
+    <w:p>
+      <w:pPr>
+        <w:rPr>
+          <w:noProof/>
+        </w:rPr>
+      </w:pPr>
+    </w:p>
+    <w:p>
+      <w:pPr>
+        <w:rPr>
+          <w:noProof/>
+        </w:rPr>
+      </w:pPr>
+    </w:p>
+    <w:p>
+      <w:pPr>
+        <w:rPr>
+          <w:noProof/>
+        </w:rPr>
+      </w:pPr>
+    </w:p>
+    <w:p>
+      <w:pPr>
+        <w:rPr>
+          <w:noProof/>
+        </w:rPr>
+      </w:pPr>
+    </w:p>
+    <w:p>
+      <w:pPr>
+        <w:rPr>
+          <w:b/>
+          <w:noProof/>
+          <w:sz w:val="32"/>
+          <w:szCs w:val="32"/>
+          <w:u w:val="single"/>
+        </w:rPr>
+      </w:pPr>
+      <w:r>
+        <w:rPr>
+          <w:b/>
+          <w:noProof/>
+          <w:sz w:val="32"/>
+          <w:szCs w:val="32"/>
+          <w:u w:val="single"/>
+        </w:rPr>
+        <w:lastRenderedPageBreak/>
+        <w:tab/>
+      </w:r>
+      <w:r>
+        <w:rPr>
+          <w:b/>
+          <w:noProof/>
+          <w:sz w:val="32"/>
+          <w:szCs w:val="32"/>
+          <w:u w:val="single"/>
+        </w:rPr>
+        <w:tab/>
+      </w:r>
+      <w:r>
+        <w:rPr>
+          <w:b/>
+          <w:noProof/>
+          <w:sz w:val="32"/>
+          <w:szCs w:val="32"/>
+          <w:u w:val="single"/>
+        </w:rPr>
+        <w:tab/>
+      </w:r>
+      <w:r>
+        <w:rPr>
+          <w:b/>
+          <w:noProof/>
+          <w:sz w:val="32"/>
+          <w:szCs w:val="32"/>
+          <w:u w:val="single"/>
+        </w:rPr>
+        <w:tab/>
+      </w:r>
+      <w:r>
+        <w:rPr>
+          <w:b/>
+          <w:noProof/>
+          <w:sz w:val="32"/>
+          <w:szCs w:val="32"/>
+          <w:u w:val="single"/>
+        </w:rPr>
+        <w:tab/>
+        <w:t>Lecture No 4: Branching</w:t>
+      </w:r>
+      <w:r>
+        <w:rPr>
+          <w:b/>
+          <w:noProof/>
+          <w:sz w:val="32"/>
+          <w:szCs w:val="32"/>
+          <w:u w:val="single"/>
+        </w:rPr>
+        <w:tab/>
+      </w:r>
+      <w:r>
+        <w:rPr>
+          <w:b/>
+          <w:noProof/>
+          <w:sz w:val="32"/>
+          <w:szCs w:val="32"/>
+          <w:u w:val="single"/>
+        </w:rPr>
+        <w:tab/>
+      </w:r>
+      <w:r>
+        <w:rPr>
+          <w:b/>
+          <w:noProof/>
+          <w:sz w:val="32"/>
+          <w:szCs w:val="32"/>
+          <w:u w:val="single"/>
+        </w:rPr>
+        <w:tab/>
+      </w:r>
+      <w:r>
+        <w:rPr>
+          <w:b/>
+          <w:noProof/>
+          <w:sz w:val="32"/>
+          <w:szCs w:val="32"/>
+          <w:u w:val="single"/>
+        </w:rPr>
+        <w:tab/>
+      </w:r>
+    </w:p>
+    <w:p>
+      <w:pPr>
+        <w:rPr>
+          <w:noProof/>
+        </w:rPr>
+      </w:pPr>
+    </w:p>
+    <w:p>
+      <w:pPr>
+        <w:rPr>
+          <w:b/>
+          <w:noProof/>
+          <w:color w:val="FF0000"/>
+          <w:sz w:val="32"/>
+          <w:szCs w:val="32"/>
+          <w:u w:val="single"/>
+        </w:rPr>
+      </w:pPr>
+      <w:r>
+        <w:rPr>
+          <w:b/>
+          <w:noProof/>
+          <w:color w:val="FF0000"/>
+          <w:sz w:val="32"/>
+          <w:szCs w:val="32"/>
+          <w:u w:val="single"/>
+        </w:rPr>
+        <w:t xml:space="preserve">1. </w:t>
+      </w:r>
+      <w:r>
+        <w:rPr>
+          <w:b/>
+          <w:noProof/>
+          <w:color w:val="FF0000"/>
+          <w:sz w:val="32"/>
+          <w:szCs w:val="32"/>
+          <w:u w:val="single"/>
+        </w:rPr>
+        <w:t>REMOVING FILES USING GIT</w:t>
+      </w:r>
+      <w:r>
+        <w:rPr>
+          <w:b/>
+          <w:noProof/>
+          <w:color w:val="FF0000"/>
+          <w:sz w:val="32"/>
+          <w:szCs w:val="32"/>
+          <w:u w:val="single"/>
+        </w:rPr>
+        <w:t>:</w:t>
+      </w:r>
+    </w:p>
+    <w:p>
+      <w:pPr>
+        <w:pStyle w:val="ListParagraph"/>
+        <w:numPr>
+          <w:ilvl w:val="0"/>
+          <w:numId w:val="8"/>
+        </w:numPr>
+        <w:rPr>
+          <w:noProof/>
+        </w:rPr>
+      </w:pPr>
+      <w:r>
+        <w:rPr>
+          <w:noProof/>
+        </w:rPr>
+        <w:t>First we’ll add teo new text files into our repository using add commit and push method.</w:t>
+      </w:r>
+    </w:p>
+    <w:p>
+      <w:pPr>
+        <w:ind w:left="360"/>
+        <w:rPr>
+          <w:noProof/>
+        </w:rPr>
+      </w:pPr>
+      <w:r>
+        <w:rPr>
+          <w:noProof/>
+        </w:rPr>
+        <w:drawing>
+          <wp:inline distT="0" distB="0" distL="0" distR="0" wp14:anchorId="4ABF6B1F" wp14:editId="12A544EA">
+            <wp:extent cx="5943600" cy="2950210"/>
+            <wp:effectExtent l="0" t="0" r="0" b="2540"/>
+            <wp:docPr id="17" name="Picture 17"/>
+            <wp:cNvGraphicFramePr>
+              <a:graphicFrameLocks xmlns:a="http://schemas.openxmlformats.org/drawingml/2006/main" noChangeAspect="1"/>
+            </wp:cNvGraphicFramePr>
+            <a:graphic xmlns:a="http://schemas.openxmlformats.org/drawingml/2006/main">
+              <a:graphicData uri="http://schemas.openxmlformats.org/drawingml/2006/picture">
+                <pic:pic xmlns:pic="http://schemas.openxmlformats.org/drawingml/2006/picture">
+                  <pic:nvPicPr>
+                    <pic:cNvPr id="1" name=""/>
+                    <pic:cNvPicPr/>
+                  </pic:nvPicPr>
+                  <pic:blipFill>
+                    <a:blip r:embed="rId21"/>
+                    <a:stretch>
+                      <a:fillRect/>
+                    </a:stretch>
+                  </pic:blipFill>
+                  <pic:spPr>
+                    <a:xfrm>
+                      <a:off x="0" y="0"/>
+                      <a:ext cx="5943600" cy="2950210"/>
+                    </a:xfrm>
+                    <a:prstGeom prst="rect">
+                      <a:avLst/>
+                    </a:prstGeom>
+                  </pic:spPr>
+                </pic:pic>
+              </a:graphicData>
+            </a:graphic>
+          </wp:inline>
+        </w:drawing>
+      </w:r>
+    </w:p>
+    <w:p>
+      <w:pPr>
+        <w:pStyle w:val="ListParagraph"/>
+        <w:numPr>
+          <w:ilvl w:val="0"/>
+          <w:numId w:val="8"/>
+        </w:numPr>
+        <w:rPr>
+          <w:noProof/>
+        </w:rPr>
+      </w:pPr>
+      <w:r>
+        <w:rPr>
+          <w:noProof/>
+        </w:rPr>
+        <w:t>Now this will be available on server also as you can see.</w:t>
+      </w:r>
+    </w:p>
+    <w:p>
+      <w:pPr>
+        <w:pStyle w:val="ListParagraph"/>
+        <w:rPr>
+          <w:noProof/>
+        </w:rPr>
+      </w:pPr>
+      <w:r>
+        <w:rPr>
+          <w:noProof/>
+        </w:rPr>
+        <w:drawing>
+          <wp:inline distT="0" distB="0" distL="0" distR="0" wp14:anchorId="44C0B7C3" wp14:editId="60E8C0FF">
+            <wp:extent cx="5943600" cy="3341370"/>
+            <wp:effectExtent l="0" t="0" r="0" b="0"/>
+            <wp:docPr id="18" name="Picture 18"/>
+            <wp:cNvGraphicFramePr>
+              <a:graphicFrameLocks xmlns:a="http://schemas.openxmlformats.org/drawingml/2006/main" noChangeAspect="1"/>
+            </wp:cNvGraphicFramePr>
+            <a:graphic xmlns:a="http://schemas.openxmlformats.org/drawingml/2006/main">
+              <a:graphicData uri="http://schemas.openxmlformats.org/drawingml/2006/picture">
+                <pic:pic xmlns:pic="http://schemas.openxmlformats.org/drawingml/2006/picture">
+                  <pic:nvPicPr>
+                    <pic:cNvPr id="1" name=""/>
+                    <pic:cNvPicPr/>
+                  </pic:nvPicPr>
+                  <pic:blipFill>
+                    <a:blip r:embed="rId22"/>
+                    <a:stretch>
+                      <a:fillRect/>
+                    </a:stretch>
+                  </pic:blipFill>
+                  <pic:spPr>
+                    <a:xfrm>
+                      <a:off x="0" y="0"/>
+                      <a:ext cx="5943600" cy="3341370"/>
+                    </a:xfrm>
+                    <a:prstGeom prst="rect">
+                      <a:avLst/>
+                    </a:prstGeom>
+                  </pic:spPr>
+                </pic:pic>
+              </a:graphicData>
+            </a:graphic>
+          </wp:inline>
+        </w:drawing>
+      </w:r>
+    </w:p>
+    <w:p>
+      <w:pPr>
+        <w:pStyle w:val="ListParagraph"/>
+        <w:numPr>
+          <w:ilvl w:val="0"/>
+          <w:numId w:val="8"/>
+        </w:numPr>
+        <w:rPr>
+          <w:noProof/>
+        </w:rPr>
+      </w:pPr>
+      <w:r>
+        <w:rPr>
+          <w:noProof/>
+        </w:rPr>
+        <w:t>Now we’ll delete file 2 using git</w:t>
+      </w:r>
+    </w:p>
+    <w:p>
+      <w:pPr>
+        <w:pStyle w:val="ListParagraph"/>
+        <w:numPr>
+          <w:ilvl w:val="0"/>
+          <w:numId w:val="8"/>
+        </w:numPr>
+        <w:rPr>
+          <w:noProof/>
+        </w:rPr>
+      </w:pPr>
+      <w:r>
+        <w:rPr>
+          <w:noProof/>
+        </w:rPr>
+        <w:lastRenderedPageBreak/>
+        <w:t>First we’ll remove file from our local repo.</w:t>
+      </w:r>
+    </w:p>
+    <w:p>
+      <w:pPr>
+        <w:pStyle w:val="ListParagraph"/>
+        <w:rPr>
+          <w:noProof/>
+        </w:rPr>
+      </w:pPr>
+      <w:r>
+        <w:rPr>
+          <w:noProof/>
+        </w:rPr>
+        <w:drawing>
+          <wp:inline distT="0" distB="0" distL="0" distR="0" wp14:anchorId="3642288A" wp14:editId="39054B5F">
+            <wp:extent cx="5943600" cy="3341370"/>
+            <wp:effectExtent l="0" t="0" r="0" b="0"/>
+            <wp:docPr id="19" name="Picture 19"/>
+            <wp:cNvGraphicFramePr>
+              <a:graphicFrameLocks xmlns:a="http://schemas.openxmlformats.org/drawingml/2006/main" noChangeAspect="1"/>
+            </wp:cNvGraphicFramePr>
+            <a:graphic xmlns:a="http://schemas.openxmlformats.org/drawingml/2006/main">
+              <a:graphicData uri="http://schemas.openxmlformats.org/drawingml/2006/picture">
+                <pic:pic xmlns:pic="http://schemas.openxmlformats.org/drawingml/2006/picture">
+                  <pic:nvPicPr>
+                    <pic:cNvPr id="1" name=""/>
+                    <pic:cNvPicPr/>
+                  </pic:nvPicPr>
+                  <pic:blipFill>
+                    <a:blip r:embed="rId23"/>
+                    <a:stretch>
+                      <a:fillRect/>
+                    </a:stretch>
+                  </pic:blipFill>
+                  <pic:spPr>
+                    <a:xfrm>
+                      <a:off x="0" y="0"/>
+                      <a:ext cx="5943600" cy="3341370"/>
+                    </a:xfrm>
+                    <a:prstGeom prst="rect">
+                      <a:avLst/>
+                    </a:prstGeom>
+                  </pic:spPr>
+                </pic:pic>
+              </a:graphicData>
+            </a:graphic>
+          </wp:inline>
+        </w:drawing>
+      </w:r>
+    </w:p>
+    <w:p>
+      <w:pPr>
+        <w:pStyle w:val="ListParagraph"/>
+        <w:numPr>
+          <w:ilvl w:val="0"/>
+          <w:numId w:val="8"/>
+        </w:numPr>
+        <w:rPr>
+          <w:noProof/>
+        </w:rPr>
+      </w:pPr>
+      <w:r>
+        <w:rPr>
+          <w:noProof/>
+        </w:rPr>
+        <w:t xml:space="preserve">Now we’ll </w:t>
+      </w:r>
+      <w:r>
+        <w:rPr>
+          <w:noProof/>
+        </w:rPr>
+        <w:t>see changes at the server.</w:t>
+      </w:r>
+    </w:p>
+    <w:p>
+      <w:pPr>
+        <w:pStyle w:val="ListParagraph"/>
+        <w:rPr>
+          <w:noProof/>
+        </w:rPr>
+      </w:pPr>
+      <w:r>
+        <w:rPr>
+          <w:noProof/>
+        </w:rPr>
+        <w:drawing>
+          <wp:inline distT="0" distB="0" distL="0" distR="0" wp14:anchorId="3E5C6A95" wp14:editId="37CE0AE4">
+            <wp:extent cx="5943600" cy="3341370"/>
+            <wp:effectExtent l="0" t="0" r="0" b="0"/>
+            <wp:docPr id="20" name="Picture 20"/>
+            <wp:cNvGraphicFramePr>
+              <a:graphicFrameLocks xmlns:a="http://schemas.openxmlformats.org/drawingml/2006/main" noChangeAspect="1"/>
+            </wp:cNvGraphicFramePr>
+            <a:graphic xmlns:a="http://schemas.openxmlformats.org/drawingml/2006/main">
+              <a:graphicData uri="http://schemas.openxmlformats.org/drawingml/2006/picture">
+                <pic:pic xmlns:pic="http://schemas.openxmlformats.org/drawingml/2006/picture">
+                  <pic:nvPicPr>
+                    <pic:cNvPr id="1" name=""/>
+                    <pic:cNvPicPr/>
+                  </pic:nvPicPr>
+                  <pic:blipFill>
+                    <a:blip r:embed="rId24"/>
+                    <a:stretch>
+                      <a:fillRect/>
+                    </a:stretch>
+                  </pic:blipFill>
+                  <pic:spPr>
+                    <a:xfrm>
+                      <a:off x="0" y="0"/>
+                      <a:ext cx="5943600" cy="3341370"/>
+                    </a:xfrm>
+                    <a:prstGeom prst="rect">
+                      <a:avLst/>
+                    </a:prstGeom>
+                  </pic:spPr>
+                </pic:pic>
+              </a:graphicData>
+            </a:graphic>
+          </wp:inline>
+        </w:drawing>
+      </w:r>
+    </w:p>
+    <w:p>
+      <w:pPr>
+        <w:pStyle w:val="ListParagraph"/>
+        <w:rPr>
+          <w:noProof/>
+        </w:rPr>
+      </w:pPr>
+      <w:r>
+        <w:rPr>
+          <w:noProof/>
+        </w:rPr>
+        <w:t>As we can see file 2 has been removed successfully.</w:t>
+      </w:r>
+    </w:p>
+    <w:p>
+      <w:pPr>
+        <w:pStyle w:val="ListParagraph"/>
+        <w:rPr>
+          <w:noProof/>
+        </w:rPr>
+      </w:pPr>
+    </w:p>
+    <w:p>
+      <w:pPr>
+        <w:pStyle w:val="ListParagraph"/>
+        <w:rPr>
+          <w:noProof/>
+        </w:rPr>
+      </w:pPr>
+    </w:p>
+    <w:p>
+      <w:pPr>
+        <w:pStyle w:val="ListParagraph"/>
+        <w:rPr>
+          <w:noProof/>
+        </w:rPr>
+      </w:pPr>
+    </w:p>
+    <w:p>
+      <w:pPr>
+        <w:pStyle w:val="ListParagraph"/>
+        <w:rPr>
+          <w:noProof/>
+        </w:rPr>
+      </w:pPr>
+    </w:p>
+    <w:p>
+      <w:pPr>
+        <w:pStyle w:val="ListParagraph"/>
+        <w:rPr>
+          <w:noProof/>
+        </w:rPr>
+      </w:pPr>
+    </w:p>
+    <w:p>
+      <w:pPr>
+        <w:rPr>
+          <w:b/>
+          <w:noProof/>
+          <w:color w:val="FF0000"/>
+          <w:sz w:val="32"/>
+          <w:szCs w:val="32"/>
+          <w:u w:val="single"/>
+        </w:rPr>
+      </w:pPr>
+      <w:r>
+        <w:rPr>
+          <w:b/>
+          <w:noProof/>
+          <w:color w:val="FF0000"/>
+          <w:sz w:val="32"/>
+          <w:szCs w:val="32"/>
+          <w:u w:val="single"/>
+        </w:rPr>
+        <w:lastRenderedPageBreak/>
+        <w:t>2. BRANCHING:</w:t>
+      </w:r>
+    </w:p>
+    <w:p>
+      <w:pPr>
+        <w:rPr>
+          <w:b/>
+          <w:noProof/>
+          <w:sz w:val="28"/>
+          <w:szCs w:val="28"/>
+        </w:rPr>
+      </w:pPr>
+      <w:r>
+        <w:rPr>
+          <w:b/>
+          <w:noProof/>
+          <w:sz w:val="32"/>
+          <w:szCs w:val="32"/>
+          <w:u w:val="single"/>
+        </w:rPr>
+        <w:t xml:space="preserve"> </w:t>
+      </w:r>
+      <w:r>
+        <w:rPr>
+          <w:b/>
+          <w:noProof/>
+          <w:sz w:val="32"/>
+          <w:szCs w:val="32"/>
+        </w:rPr>
+        <w:tab/>
+      </w:r>
+      <w:r>
+        <w:rPr>
+          <w:b/>
+          <w:noProof/>
+          <w:sz w:val="28"/>
+          <w:szCs w:val="28"/>
+        </w:rPr>
+        <w:t>Different comands for branching:</w:t>
+      </w:r>
+    </w:p>
+    <w:p>
+      <w:pPr>
+        <w:pStyle w:val="ListParagraph"/>
+        <w:numPr>
+          <w:ilvl w:val="0"/>
+          <w:numId w:val="9"/>
+        </w:numPr>
+        <w:rPr>
+          <w:b/>
+          <w:noProof/>
+          <w:sz w:val="28"/>
+          <w:szCs w:val="28"/>
+        </w:rPr>
+      </w:pPr>
+      <w:r>
+        <w:rPr>
+          <w:b/>
+          <w:noProof/>
+          <w:sz w:val="28"/>
+          <w:szCs w:val="28"/>
+        </w:rPr>
+        <w:t>Git branch</w:t>
+      </w:r>
+    </w:p>
+    <w:p>
+      <w:pPr>
+        <w:pStyle w:val="ListParagraph"/>
+        <w:numPr>
+          <w:ilvl w:val="0"/>
+          <w:numId w:val="9"/>
+        </w:numPr>
+        <w:rPr>
+          <w:b/>
+          <w:noProof/>
+          <w:sz w:val="28"/>
+          <w:szCs w:val="28"/>
+        </w:rPr>
+      </w:pPr>
+      <w:r>
+        <w:rPr>
+          <w:b/>
+          <w:noProof/>
+          <w:sz w:val="28"/>
+          <w:szCs w:val="28"/>
+        </w:rPr>
+        <w:t>Git check</w:t>
+      </w:r>
+    </w:p>
+    <w:p>
+      <w:pPr>
+        <w:pStyle w:val="ListParagraph"/>
+        <w:numPr>
+          <w:ilvl w:val="0"/>
+          <w:numId w:val="9"/>
+        </w:numPr>
+        <w:rPr>
+          <w:b/>
+          <w:noProof/>
+          <w:sz w:val="28"/>
+          <w:szCs w:val="28"/>
+        </w:rPr>
+      </w:pPr>
+      <w:r>
+        <w:rPr>
+          <w:b/>
+          <w:noProof/>
+          <w:sz w:val="28"/>
+          <w:szCs w:val="28"/>
+        </w:rPr>
+        <w:t>Git merge</w:t>
+      </w:r>
+    </w:p>
+    <w:p>
+      <w:pPr>
+        <w:rPr>
+          <w:b/>
+          <w:noProof/>
+          <w:sz w:val="40"/>
+          <w:szCs w:val="40"/>
+          <w:u w:val="single"/>
+        </w:rPr>
+      </w:pPr>
+      <w:r>
+        <w:rPr>
+          <w:b/>
+          <w:noProof/>
+          <w:sz w:val="40"/>
+          <w:szCs w:val="40"/>
+          <w:u w:val="single"/>
+        </w:rPr>
+        <w:t>Create a Branch</w:t>
+      </w:r>
+      <w:r>
+        <w:rPr>
+          <w:b/>
+          <w:noProof/>
+          <w:sz w:val="40"/>
+          <w:szCs w:val="40"/>
+          <w:u w:val="single"/>
+        </w:rPr>
+        <w:t>:</w:t>
+      </w:r>
+    </w:p>
+    <w:p>
+      <w:pPr>
+        <w:pStyle w:val="ListParagraph"/>
+        <w:numPr>
+          <w:ilvl w:val="0"/>
+          <w:numId w:val="10"/>
+        </w:numPr>
+        <w:rPr>
+          <w:bCs/>
+          <w:noProof/>
+          <w:sz w:val="32"/>
+          <w:szCs w:val="32"/>
+        </w:rPr>
+      </w:pPr>
+      <w:r>
+        <w:rPr>
+          <w:bCs/>
+          <w:noProof/>
+          <w:sz w:val="32"/>
+          <w:szCs w:val="32"/>
+        </w:rPr>
+        <w:t>New branch is made with the following command</w:t>
+      </w:r>
+      <w:r>
+        <w:rPr>
+          <w:bCs/>
+          <w:noProof/>
+          <w:sz w:val="32"/>
+          <w:szCs w:val="32"/>
+        </w:rPr>
+        <w:br/>
+      </w:r>
+      <w:r>
+        <w:rPr>
+          <w:bCs/>
+          <w:noProof/>
+          <w:color w:val="FF0000"/>
+          <w:sz w:val="32"/>
+          <w:szCs w:val="32"/>
+        </w:rPr>
+        <w:t xml:space="preserve">git checkout -b </w:t>
+      </w:r>
+      <w:r>
+        <w:rPr>
+          <w:bCs/>
+          <w:i/>
+          <w:noProof/>
+          <w:color w:val="FF0000"/>
+          <w:sz w:val="32"/>
+          <w:szCs w:val="32"/>
+        </w:rPr>
+        <w:t>branchName</w:t>
+      </w:r>
+    </w:p>
+    <w:p>
+      <w:pPr>
+        <w:rPr>
+          <w:bCs/>
+          <w:noProof/>
+          <w:sz w:val="32"/>
+          <w:szCs w:val="32"/>
+        </w:rPr>
+      </w:pPr>
+      <w:r>
+        <w:rPr>
+          <w:bCs/>
+          <w:noProof/>
+          <w:sz w:val="24"/>
+          <w:szCs w:val="24"/>
+        </w:rPr>
+        <w:drawing>
+          <wp:inline distT="0" distB="0" distL="0" distR="0" wp14:anchorId="6B094727" wp14:editId="07C0B383">
+            <wp:extent cx="5943600" cy="1678305"/>
+            <wp:effectExtent l="0" t="0" r="0" b="0"/>
+            <wp:docPr id="22" name="Picture 22"/>
+            <wp:cNvGraphicFramePr>
+              <a:graphicFrameLocks xmlns:a="http://schemas.openxmlformats.org/drawingml/2006/main" noChangeAspect="1"/>
+            </wp:cNvGraphicFramePr>
+            <a:graphic xmlns:a="http://schemas.openxmlformats.org/drawingml/2006/main">
+              <a:graphicData uri="http://schemas.openxmlformats.org/drawingml/2006/picture">
+                <pic:pic xmlns:pic="http://schemas.openxmlformats.org/drawingml/2006/picture">
+                  <pic:nvPicPr>
+                    <pic:cNvPr id="1" name=""/>
+                    <pic:cNvPicPr/>
+                  </pic:nvPicPr>
+                  <pic:blipFill>
+                    <a:blip r:embed="rId25"/>
+                    <a:stretch>
+                      <a:fillRect/>
+                    </a:stretch>
+                  </pic:blipFill>
+                  <pic:spPr>
+                    <a:xfrm>
+                      <a:off x="0" y="0"/>
+                      <a:ext cx="5943600" cy="1678305"/>
+                    </a:xfrm>
+                    <a:prstGeom prst="rect">
+                      <a:avLst/>
+                    </a:prstGeom>
+                  </pic:spPr>
+                </pic:pic>
+              </a:graphicData>
+            </a:graphic>
+          </wp:inline>
+        </w:drawing>
+      </w:r>
+    </w:p>
+    <w:p>
+      <w:pPr>
+        <w:pStyle w:val="ListParagraph"/>
+        <w:numPr>
+          <w:ilvl w:val="0"/>
+          <w:numId w:val="10"/>
+        </w:numPr>
+        <w:rPr>
+          <w:bCs/>
+          <w:noProof/>
+          <w:sz w:val="32"/>
+          <w:szCs w:val="32"/>
+        </w:rPr>
+      </w:pPr>
+      <w:r>
+        <w:rPr>
+          <w:bCs/>
+          <w:noProof/>
+          <w:sz w:val="32"/>
+          <w:szCs w:val="32"/>
+        </w:rPr>
+        <w:t>Now all of our work is saving in newBranch.</w:t>
+      </w:r>
+    </w:p>
+    <w:p>
+      <w:pPr>
+        <w:pStyle w:val="ListParagraph"/>
+        <w:numPr>
+          <w:ilvl w:val="0"/>
+          <w:numId w:val="10"/>
+        </w:numPr>
+        <w:rPr>
+          <w:bCs/>
+          <w:noProof/>
+          <w:sz w:val="32"/>
+          <w:szCs w:val="32"/>
+        </w:rPr>
+      </w:pPr>
+      <w:r>
+        <w:rPr>
+          <w:bCs/>
+          <w:noProof/>
+          <w:sz w:val="32"/>
+          <w:szCs w:val="32"/>
+        </w:rPr>
+        <w:t>As soon as, we switchd to master branch, previous code will be appear,i.e., code we write in the previous branch.</w:t>
+      </w:r>
+    </w:p>
+    <w:p>
+      <w:pPr>
+        <w:rPr>
+          <w:bCs/>
+          <w:noProof/>
+          <w:sz w:val="32"/>
+          <w:szCs w:val="32"/>
+        </w:rPr>
+      </w:pPr>
+      <w:r>
+        <w:rPr>
+          <w:bCs/>
+          <w:noProof/>
+          <w:sz w:val="32"/>
+          <w:szCs w:val="32"/>
+        </w:rPr>
+        <w:t xml:space="preserve">Suppose we are on </w:t>
+      </w:r>
+      <w:r>
+        <w:rPr>
+          <w:b/>
+          <w:i/>
+          <w:iCs/>
+          <w:noProof/>
+          <w:sz w:val="32"/>
+          <w:szCs w:val="32"/>
+        </w:rPr>
+        <w:t>NewBranch</w:t>
+      </w:r>
+      <w:r>
+        <w:rPr>
+          <w:b/>
+          <w:i/>
+          <w:iCs/>
+          <w:noProof/>
+          <w:sz w:val="32"/>
+          <w:szCs w:val="32"/>
+        </w:rPr>
+        <w:t xml:space="preserve"> </w:t>
+      </w:r>
+      <w:r>
+        <w:rPr>
+          <w:bCs/>
+          <w:noProof/>
+          <w:sz w:val="32"/>
+          <w:szCs w:val="32"/>
+        </w:rPr>
+        <w:t xml:space="preserve">and we write some piece of code in MC-01.html </w:t>
+      </w:r>
+    </w:p>
+    <w:p>
+      <w:pPr>
+        <w:rPr>
+          <w:bCs/>
+          <w:noProof/>
+          <w:sz w:val="32"/>
+          <w:szCs w:val="32"/>
+        </w:rPr>
+      </w:pPr>
+      <w:r>
+        <w:rPr>
+          <w:noProof/>
+        </w:rPr>
+        <w:lastRenderedPageBreak/>
+        <w:drawing>
+          <wp:inline distT="0" distB="0" distL="0" distR="0" wp14:anchorId="356DFE3E" wp14:editId="4874D2E6">
+            <wp:extent cx="5943600" cy="2493645"/>
+            <wp:effectExtent l="0" t="0" r="0" b="1905"/>
+            <wp:docPr id="25" name="Picture 25"/>
+            <wp:cNvGraphicFramePr>
+              <a:graphicFrameLocks xmlns:a="http://schemas.openxmlformats.org/drawingml/2006/main" noChangeAspect="1"/>
+            </wp:cNvGraphicFramePr>
+            <a:graphic xmlns:a="http://schemas.openxmlformats.org/drawingml/2006/main">
+              <a:graphicData uri="http://schemas.openxmlformats.org/drawingml/2006/picture">
+                <pic:pic xmlns:pic="http://schemas.openxmlformats.org/drawingml/2006/picture">
+                  <pic:nvPicPr>
+                    <pic:cNvPr id="1" name=""/>
+                    <pic:cNvPicPr/>
+                  </pic:nvPicPr>
+                  <pic:blipFill>
+                    <a:blip r:embed="rId26"/>
+                    <a:stretch>
+                      <a:fillRect/>
+                    </a:stretch>
+                  </pic:blipFill>
+                  <pic:spPr>
+                    <a:xfrm>
+                      <a:off x="0" y="0"/>
+                      <a:ext cx="5943600" cy="2493645"/>
+                    </a:xfrm>
+                    <a:prstGeom prst="rect">
+                      <a:avLst/>
+                    </a:prstGeom>
+                  </pic:spPr>
+                </pic:pic>
+              </a:graphicData>
+            </a:graphic>
+          </wp:inline>
+        </w:drawing>
+      </w:r>
+    </w:p>
+    <w:p>
+      <w:pPr>
+        <w:rPr>
+          <w:bCs/>
+          <w:noProof/>
+          <w:sz w:val="32"/>
+          <w:szCs w:val="32"/>
+        </w:rPr>
+      </w:pPr>
+    </w:p>
+    <w:p>
+      <w:pPr>
+        <w:rPr>
+          <w:bCs/>
+          <w:noProof/>
+          <w:sz w:val="32"/>
+          <w:szCs w:val="32"/>
+        </w:rPr>
+      </w:pPr>
+      <w:r>
+        <w:rPr>
+          <w:bCs/>
+          <w:noProof/>
+          <w:sz w:val="32"/>
+          <w:szCs w:val="32"/>
+        </w:rPr>
+        <w:t>Now we switched to the Master branch:</w:t>
+      </w:r>
+    </w:p>
+    <w:p>
+      <w:pPr>
+        <w:rPr>
+          <w:bCs/>
+          <w:noProof/>
+          <w:sz w:val="32"/>
+          <w:szCs w:val="32"/>
+        </w:rPr>
+      </w:pPr>
+      <w:r>
+        <w:rPr>
+          <w:noProof/>
+        </w:rPr>
+        <w:drawing>
+          <wp:inline distT="0" distB="0" distL="0" distR="0" wp14:anchorId="65650FD9" wp14:editId="6E34AE18">
+            <wp:extent cx="5943600" cy="1569085"/>
+            <wp:effectExtent l="0" t="0" r="0" b="0"/>
+            <wp:docPr id="26" name="Picture 26"/>
+            <wp:cNvGraphicFramePr>
+              <a:graphicFrameLocks xmlns:a="http://schemas.openxmlformats.org/drawingml/2006/main" noChangeAspect="1"/>
+            </wp:cNvGraphicFramePr>
+            <a:graphic xmlns:a="http://schemas.openxmlformats.org/drawingml/2006/main">
+              <a:graphicData uri="http://schemas.openxmlformats.org/drawingml/2006/picture">
+                <pic:pic xmlns:pic="http://schemas.openxmlformats.org/drawingml/2006/picture">
+                  <pic:nvPicPr>
+                    <pic:cNvPr id="1" name=""/>
+                    <pic:cNvPicPr/>
+                  </pic:nvPicPr>
+                  <pic:blipFill>
+                    <a:blip r:embed="rId27"/>
+                    <a:stretch>
+                      <a:fillRect/>
+                    </a:stretch>
+                  </pic:blipFill>
+                  <pic:spPr>
+                    <a:xfrm>
+                      <a:off x="0" y="0"/>
+                      <a:ext cx="5943600" cy="1569085"/>
+                    </a:xfrm>
+                    <a:prstGeom prst="rect">
+                      <a:avLst/>
+                    </a:prstGeom>
+                  </pic:spPr>
+                </pic:pic>
+              </a:graphicData>
+            </a:graphic>
+          </wp:inline>
+        </w:drawing>
+      </w:r>
+    </w:p>
+    <w:p>
+      <w:pPr>
+        <w:rPr>
+          <w:bCs/>
+          <w:noProof/>
+          <w:sz w:val="32"/>
+          <w:szCs w:val="32"/>
+        </w:rPr>
+      </w:pPr>
+      <w:r>
+        <w:rPr>
+          <w:bCs/>
+          <w:noProof/>
+          <w:sz w:val="32"/>
+          <w:szCs w:val="32"/>
+        </w:rPr>
+        <w:t>As soon as we shift to it, previous code will be shown in IDE.</w:t>
+      </w:r>
+    </w:p>
+    <w:p>
+      <w:pPr>
+        <w:rPr>
+          <w:bCs/>
+          <w:noProof/>
+          <w:sz w:val="32"/>
+          <w:szCs w:val="32"/>
+        </w:rPr>
+      </w:pPr>
+      <w:r>
+        <w:rPr>
+          <w:noProof/>
+        </w:rPr>
+        <w:drawing>
+          <wp:inline distT="0" distB="0" distL="0" distR="0" wp14:anchorId="41C9B1B6" wp14:editId="4A39A7D0">
+            <wp:extent cx="5943600" cy="2239010"/>
+            <wp:effectExtent l="0" t="0" r="0" b="8890"/>
+            <wp:docPr id="27" name="Picture 27"/>
+            <wp:cNvGraphicFramePr>
+              <a:graphicFrameLocks xmlns:a="http://schemas.openxmlformats.org/drawingml/2006/main" noChangeAspect="1"/>
+            </wp:cNvGraphicFramePr>
+            <a:graphic xmlns:a="http://schemas.openxmlformats.org/drawingml/2006/main">
+              <a:graphicData uri="http://schemas.openxmlformats.org/drawingml/2006/picture">
+                <pic:pic xmlns:pic="http://schemas.openxmlformats.org/drawingml/2006/picture">
+                  <pic:nvPicPr>
+                    <pic:cNvPr id="1" name=""/>
+                    <pic:cNvPicPr/>
+                  </pic:nvPicPr>
+                  <pic:blipFill>
+                    <a:blip r:embed="rId28"/>
+                    <a:stretch>
+                      <a:fillRect/>
+                    </a:stretch>
+                  </pic:blipFill>
+                  <pic:spPr>
+                    <a:xfrm>
+                      <a:off x="0" y="0"/>
+                      <a:ext cx="5943600" cy="2239010"/>
+                    </a:xfrm>
+                    <a:prstGeom prst="rect">
+                      <a:avLst/>
+                    </a:prstGeom>
+                  </pic:spPr>
+                </pic:pic>
+              </a:graphicData>
+            </a:graphic>
+          </wp:inline>
+        </w:drawing>
+      </w:r>
+    </w:p>
+    <w:p>
+      <w:pPr>
+        <w:rPr>
+          <w:bCs/>
+          <w:noProof/>
+          <w:sz w:val="32"/>
+          <w:szCs w:val="32"/>
+        </w:rPr>
+      </w:pPr>
+    </w:p>
+    <w:p>
+      <w:pPr>
+        <w:rPr>
+          <w:bCs/>
+          <w:i/>
+          <w:iCs/>
+          <w:noProof/>
+          <w:sz w:val="32"/>
+          <w:szCs w:val="32"/>
+        </w:rPr>
+      </w:pPr>
+      <w:r>
+        <w:rPr>
+          <w:bCs/>
+          <w:noProof/>
+          <w:sz w:val="32"/>
+          <w:szCs w:val="32"/>
+        </w:rPr>
+        <w:lastRenderedPageBreak/>
+        <w:t>After when we have tested our new additon/new code then we can merge them both with the help of following command</w:t>
+      </w:r>
+      <w:r>
+        <w:rPr>
+          <w:bCs/>
+          <w:noProof/>
+          <w:sz w:val="32"/>
+          <w:szCs w:val="32"/>
+        </w:rPr>
+        <w:br/>
+      </w:r>
+      <w:r>
+        <w:rPr>
+          <w:bCs/>
+          <w:noProof/>
+          <w:sz w:val="32"/>
+          <w:szCs w:val="32"/>
+        </w:rPr>
+        <w:tab/>
+      </w:r>
+      <w:r>
+        <w:rPr>
+          <w:b/>
+          <w:bCs/>
+          <w:i/>
+          <w:iCs/>
+          <w:noProof/>
+          <w:color w:val="FF0000"/>
+          <w:sz w:val="36"/>
+          <w:szCs w:val="36"/>
+        </w:rPr>
+        <w:t xml:space="preserve">git merge </w:t>
+      </w:r>
+      <w:r>
+        <w:rPr>
+          <w:b/>
+          <w:bCs/>
+          <w:i/>
+          <w:iCs/>
+          <w:noProof/>
+          <w:color w:val="FF0000"/>
+          <w:sz w:val="36"/>
+          <w:szCs w:val="36"/>
+          <w:u w:val="single"/>
+        </w:rPr>
+        <w:t>branchName</w:t>
+      </w:r>
+    </w:p>
+    <w:p>
+      <w:pPr>
+        <w:rPr>
+          <w:bCs/>
+          <w:noProof/>
+          <w:sz w:val="32"/>
+          <w:szCs w:val="32"/>
+        </w:rPr>
+      </w:pPr>
+      <w:r>
+        <w:rPr>
+          <w:noProof/>
+        </w:rPr>
+        <w:drawing>
+          <wp:inline distT="0" distB="0" distL="0" distR="0" wp14:anchorId="0B5713CC" wp14:editId="6D44DDF5">
+            <wp:extent cx="5943600" cy="2618740"/>
+            <wp:effectExtent l="0" t="0" r="0" b="0"/>
+            <wp:docPr id="21" name="Picture 21"/>
+            <wp:cNvGraphicFramePr>
+              <a:graphicFrameLocks xmlns:a="http://schemas.openxmlformats.org/drawingml/2006/main" noChangeAspect="1"/>
+            </wp:cNvGraphicFramePr>
+            <a:graphic xmlns:a="http://schemas.openxmlformats.org/drawingml/2006/main">
+              <a:graphicData uri="http://schemas.openxmlformats.org/drawingml/2006/picture">
+                <pic:pic xmlns:pic="http://schemas.openxmlformats.org/drawingml/2006/picture">
+                  <pic:nvPicPr>
+                    <pic:cNvPr id="1" name=""/>
+                    <pic:cNvPicPr/>
+                  </pic:nvPicPr>
+                  <pic:blipFill>
+                    <a:blip r:embed="rId29"/>
+                    <a:stretch>
+                      <a:fillRect/>
+                    </a:stretch>
+                  </pic:blipFill>
+                  <pic:spPr>
+                    <a:xfrm>
+                      <a:off x="0" y="0"/>
+                      <a:ext cx="5943600" cy="2618740"/>
+                    </a:xfrm>
+                    <a:prstGeom prst="rect">
+                      <a:avLst/>
+                    </a:prstGeom>
+                  </pic:spPr>
+                </pic:pic>
+              </a:graphicData>
+            </a:graphic>
+          </wp:inline>
+        </w:drawing>
+      </w:r>
+    </w:p>
+    <w:p>
+      <w:pPr>
+        <w:rPr>
+          <w:bCs/>
+          <w:noProof/>
+          <w:sz w:val="32"/>
+          <w:szCs w:val="32"/>
+        </w:rPr>
+      </w:pPr>
+      <w:r>
+        <w:rPr>
+          <w:bCs/>
+          <w:noProof/>
+          <w:sz w:val="32"/>
+          <w:szCs w:val="32"/>
+        </w:rPr>
+        <w:t>When we have merged our newBranch code with master, then we have no futher need it so we’ll delete it</w:t>
+      </w:r>
+    </w:p>
+    <w:p>
+      <w:pPr>
+        <w:rPr>
+          <w:b/>
+          <w:bCs/>
+          <w:i/>
+          <w:noProof/>
+          <w:sz w:val="32"/>
+          <w:szCs w:val="32"/>
+          <w:u w:val="single"/>
+        </w:rPr>
+      </w:pPr>
+      <w:r>
+        <w:rPr>
+          <w:b/>
+          <w:bCs/>
+          <w:i/>
+          <w:noProof/>
+          <w:sz w:val="40"/>
+          <w:szCs w:val="40"/>
+          <w:u w:val="single"/>
+        </w:rPr>
+        <w:t>DELETING BRANCH</w:t>
+      </w:r>
+      <w:r>
+        <w:rPr>
+          <w:b/>
+          <w:bCs/>
+          <w:i/>
+          <w:noProof/>
+          <w:sz w:val="32"/>
+          <w:szCs w:val="32"/>
+          <w:u w:val="single"/>
+        </w:rPr>
+        <w:t>:</w:t>
+      </w:r>
+    </w:p>
+    <w:p>
+      <w:pPr>
+        <w:rPr>
+          <w:bCs/>
+          <w:noProof/>
+          <w:sz w:val="24"/>
+          <w:szCs w:val="24"/>
+        </w:rPr>
+      </w:pPr>
+      <w:r>
+        <w:rPr>
+          <w:bCs/>
+          <w:noProof/>
+          <w:sz w:val="24"/>
+          <w:szCs w:val="24"/>
+        </w:rPr>
+        <w:t>To delete a branch simply type:</w:t>
+      </w:r>
+    </w:p>
+    <w:p>
+      <w:pPr>
+        <w:rPr>
+          <w:bCs/>
+          <w:noProof/>
+          <w:sz w:val="24"/>
+          <w:szCs w:val="24"/>
+        </w:rPr>
+      </w:pPr>
+      <w:r>
+        <w:rPr>
+          <w:bCs/>
+          <w:noProof/>
+          <w:sz w:val="24"/>
+          <w:szCs w:val="24"/>
+        </w:rPr>
+        <w:tab/>
+      </w:r>
+      <w:r>
+        <w:rPr>
+          <w:b/>
+          <w:bCs/>
+          <w:i/>
+          <w:iCs/>
+          <w:noProof/>
+          <w:color w:val="FF0000"/>
+          <w:sz w:val="36"/>
+          <w:szCs w:val="36"/>
+        </w:rPr>
+        <w:t xml:space="preserve">git </w:t>
+      </w:r>
+      <w:r>
+        <w:rPr>
+          <w:b/>
+          <w:bCs/>
+          <w:i/>
+          <w:iCs/>
+          <w:noProof/>
+          <w:color w:val="FF0000"/>
+          <w:sz w:val="36"/>
+          <w:szCs w:val="36"/>
+        </w:rPr>
+        <w:t>branch -D “branchName”</w:t>
+      </w:r>
+      <w:r>
+        <w:rPr>
+          <w:bCs/>
+          <w:noProof/>
+          <w:sz w:val="24"/>
+          <w:szCs w:val="24"/>
+        </w:rPr>
+        <w:tab/>
+      </w:r>
+    </w:p>
+    <w:p>
+      <w:pPr>
+        <w:rPr>
+          <w:b/>
+          <w:noProof/>
+          <w:sz w:val="28"/>
+          <w:szCs w:val="28"/>
+        </w:rPr>
+      </w:pPr>
+    </w:p>
+    <w:p>
+      <w:pPr>
+        <w:pStyle w:val="ListParagraph"/>
+        <w:rPr>
+          <w:noProof/>
+        </w:rPr>
+      </w:pPr>
+    </w:p>
+    <w:p>
+      <w:pPr>
+        <w:rPr>
+          <w:noProof/>
+        </w:rPr>
+      </w:pPr>
+    </w:p>
+    <w:p>
+      <w:pPr>
+        <w:rPr>
+          <w:noProof/>
+        </w:rPr>
+      </w:pPr>
+    </w:p>
+    <w:p>
+      <w:pPr>
+        <w:rPr>
+          <w:noProof/>
+        </w:rPr>
+      </w:pPr>
+    </w:p>
+    <w:p>
+      <w:pPr>
+        <w:rPr>
+          <w:noProof/>
+        </w:rPr>
+      </w:pPr>
+    </w:p>
+    <w:p>
+      <w:pPr>
+        <w:rPr>
+          <w:noProof/>
+        </w:rPr>
+      </w:pPr>
+    </w:p>
+    <w:p>
+      <w:pPr>
+        <w:rPr>
+          <w:noProof/>
+        </w:rPr>
+      </w:pPr>
+    </w:p>
+    <w:p>
+      <w:pPr>
+        <w:rPr>
+          <w:noProof/>
+        </w:rPr>
+      </w:pPr>
+    </w:p>
+    <w:p>
+      <w:pPr>
+        <w:rPr>
+          <w:noProof/>
+        </w:rPr>
+      </w:pPr>
+    </w:p>
+    <w:p>
+      <w:pPr>
+        <w:rPr>
+          <w:noProof/>
+        </w:rPr>
+      </w:pPr>
+    </w:p>
     <w:sectPr>
       <w:pgSz w:w="12240" w:h="15840"/>
       <w:pgMar w:top="1440" w:right="1440" w:bottom="1440" w:left="1440" w:header="720" w:footer="720" w:gutter="0"/>
@@ -2737,6 +4854,95 @@
     </w:lvl>
   </w:abstractNum>
   <w:abstractNum w:abstractNumId="4" w15:restartNumberingAfterBreak="0">
+    <w:nsid w:val="22DF0C48"/>
+    <w:multiLevelType w:val="hybridMultilevel"/>
+    <w:tmpl w:val="91BC68D8"/>
+    <w:lvl w:ilvl="0" w:tplc="0409000F">
+      <w:start w:val="1"/>
+      <w:numFmt w:val="decimal"/>
+      <w:lvlText w:val="%1."/>
+      <w:lvlJc w:val="left"/>
+      <w:pPr>
+        <w:ind w:left="720" w:hanging="360"/>
+      </w:pPr>
+      <w:rPr>
+        <w:rFonts w:hint="default"/>
+      </w:rPr>
+    </w:lvl>
+    <w:lvl w:ilvl="1" w:tplc="04090019" w:tentative="1">
+      <w:start w:val="1"/>
+      <w:numFmt w:val="lowerLetter"/>
+      <w:lvlText w:val="%2."/>
+      <w:lvlJc w:val="left"/>
+      <w:pPr>
+        <w:ind w:left="1440" w:hanging="360"/>
+      </w:pPr>
+    </w:lvl>
+    <w:lvl w:ilvl="2" w:tplc="0409001B" w:tentative="1">
+      <w:start w:val="1"/>
+      <w:numFmt w:val="lowerRoman"/>
+      <w:lvlText w:val="%3."/>
+      <w:lvlJc w:val="right"/>
+      <w:pPr>
+        <w:ind w:left="2160" w:hanging="180"/>
+      </w:pPr>
+    </w:lvl>
+    <w:lvl w:ilvl="3" w:tplc="0409000F" w:tentative="1">
+      <w:start w:val="1"/>
+      <w:numFmt w:val="decimal"/>
+      <w:lvlText w:val="%4."/>
+      <w:lvlJc w:val="left"/>
+      <w:pPr>
+        <w:ind w:left="2880" w:hanging="360"/>
+      </w:pPr>
+    </w:lvl>
+    <w:lvl w:ilvl="4" w:tplc="04090019" w:tentative="1">
+      <w:start w:val="1"/>
+      <w:numFmt w:val="lowerLetter"/>
+      <w:lvlText w:val="%5."/>
+      <w:lvlJc w:val="left"/>
+      <w:pPr>
+        <w:ind w:left="3600" w:hanging="360"/>
+      </w:pPr>
+    </w:lvl>
+    <w:lvl w:ilvl="5" w:tplc="0409001B" w:tentative="1">
+      <w:start w:val="1"/>
+      <w:numFmt w:val="lowerRoman"/>
+      <w:lvlText w:val="%6."/>
+      <w:lvlJc w:val="right"/>
+      <w:pPr>
+        <w:ind w:left="4320" w:hanging="180"/>
+      </w:pPr>
+    </w:lvl>
+    <w:lvl w:ilvl="6" w:tplc="0409000F" w:tentative="1">
+      <w:start w:val="1"/>
+      <w:numFmt w:val="decimal"/>
+      <w:lvlText w:val="%7."/>
+      <w:lvlJc w:val="left"/>
+      <w:pPr>
+        <w:ind w:left="5040" w:hanging="360"/>
+      </w:pPr>
+    </w:lvl>
+    <w:lvl w:ilvl="7" w:tplc="04090019" w:tentative="1">
+      <w:start w:val="1"/>
+      <w:numFmt w:val="lowerLetter"/>
+      <w:lvlText w:val="%8."/>
+      <w:lvlJc w:val="left"/>
+      <w:pPr>
+        <w:ind w:left="5760" w:hanging="360"/>
+      </w:pPr>
+    </w:lvl>
+    <w:lvl w:ilvl="8" w:tplc="0409001B" w:tentative="1">
+      <w:start w:val="1"/>
+      <w:numFmt w:val="lowerRoman"/>
+      <w:lvlText w:val="%9."/>
+      <w:lvlJc w:val="right"/>
+      <w:pPr>
+        <w:ind w:left="6480" w:hanging="180"/>
+      </w:pPr>
+    </w:lvl>
+  </w:abstractNum>
+  <w:abstractNum w:abstractNumId="5" w15:restartNumberingAfterBreak="0">
     <w:nsid w:val="38D63339"/>
     <w:multiLevelType w:val="hybridMultilevel"/>
     <w:tmpl w:val="41FE2616"/>
@@ -2825,7 +5031,7 @@
       </w:pPr>
     </w:lvl>
   </w:abstractNum>
-  <w:abstractNum w:abstractNumId="5" w15:restartNumberingAfterBreak="0">
+  <w:abstractNum w:abstractNumId="6" w15:restartNumberingAfterBreak="0">
     <w:nsid w:val="4FA25289"/>
     <w:multiLevelType w:val="hybridMultilevel"/>
     <w:tmpl w:val="8E06F7FE"/>
@@ -2914,7 +5120,96 @@
       </w:pPr>
     </w:lvl>
   </w:abstractNum>
-  <w:abstractNum w:abstractNumId="6" w15:restartNumberingAfterBreak="0">
+  <w:abstractNum w:abstractNumId="7" w15:restartNumberingAfterBreak="0">
+    <w:nsid w:val="592F16B2"/>
+    <w:multiLevelType w:val="hybridMultilevel"/>
+    <w:tmpl w:val="CB2876D8"/>
+    <w:lvl w:ilvl="0" w:tplc="0409000F">
+      <w:start w:val="1"/>
+      <w:numFmt w:val="decimal"/>
+      <w:lvlText w:val="%1."/>
+      <w:lvlJc w:val="left"/>
+      <w:pPr>
+        <w:ind w:left="720" w:hanging="360"/>
+      </w:pPr>
+      <w:rPr>
+        <w:rFonts w:hint="default"/>
+      </w:rPr>
+    </w:lvl>
+    <w:lvl w:ilvl="1" w:tplc="04090019" w:tentative="1">
+      <w:start w:val="1"/>
+      <w:numFmt w:val="lowerLetter"/>
+      <w:lvlText w:val="%2."/>
+      <w:lvlJc w:val="left"/>
+      <w:pPr>
+        <w:ind w:left="1440" w:hanging="360"/>
+      </w:pPr>
+    </w:lvl>
+    <w:lvl w:ilvl="2" w:tplc="0409001B" w:tentative="1">
+      <w:start w:val="1"/>
+      <w:numFmt w:val="lowerRoman"/>
+      <w:lvlText w:val="%3."/>
+      <w:lvlJc w:val="right"/>
+      <w:pPr>
+        <w:ind w:left="2160" w:hanging="180"/>
+      </w:pPr>
+    </w:lvl>
+    <w:lvl w:ilvl="3" w:tplc="0409000F" w:tentative="1">
+      <w:start w:val="1"/>
+      <w:numFmt w:val="decimal"/>
+      <w:lvlText w:val="%4."/>
+      <w:lvlJc w:val="left"/>
+      <w:pPr>
+        <w:ind w:left="2880" w:hanging="360"/>
+      </w:pPr>
+    </w:lvl>
+    <w:lvl w:ilvl="4" w:tplc="04090019" w:tentative="1">
+      <w:start w:val="1"/>
+      <w:numFmt w:val="lowerLetter"/>
+      <w:lvlText w:val="%5."/>
+      <w:lvlJc w:val="left"/>
+      <w:pPr>
+        <w:ind w:left="3600" w:hanging="360"/>
+      </w:pPr>
+    </w:lvl>
+    <w:lvl w:ilvl="5" w:tplc="0409001B" w:tentative="1">
+      <w:start w:val="1"/>
+      <w:numFmt w:val="lowerRoman"/>
+      <w:lvlText w:val="%6."/>
+      <w:lvlJc w:val="right"/>
+      <w:pPr>
+        <w:ind w:left="4320" w:hanging="180"/>
+      </w:pPr>
+    </w:lvl>
+    <w:lvl w:ilvl="6" w:tplc="0409000F" w:tentative="1">
+      <w:start w:val="1"/>
+      <w:numFmt w:val="decimal"/>
+      <w:lvlText w:val="%7."/>
+      <w:lvlJc w:val="left"/>
+      <w:pPr>
+        <w:ind w:left="5040" w:hanging="360"/>
+      </w:pPr>
+    </w:lvl>
+    <w:lvl w:ilvl="7" w:tplc="04090019" w:tentative="1">
+      <w:start w:val="1"/>
+      <w:numFmt w:val="lowerLetter"/>
+      <w:lvlText w:val="%8."/>
+      <w:lvlJc w:val="left"/>
+      <w:pPr>
+        <w:ind w:left="5760" w:hanging="360"/>
+      </w:pPr>
+    </w:lvl>
+    <w:lvl w:ilvl="8" w:tplc="0409001B" w:tentative="1">
+      <w:start w:val="1"/>
+      <w:numFmt w:val="lowerRoman"/>
+      <w:lvlText w:val="%9."/>
+      <w:lvlJc w:val="right"/>
+      <w:pPr>
+        <w:ind w:left="6480" w:hanging="180"/>
+      </w:pPr>
+    </w:lvl>
+  </w:abstractNum>
+  <w:abstractNum w:abstractNumId="8" w15:restartNumberingAfterBreak="0">
     <w:nsid w:val="6788286E"/>
     <w:multiLevelType w:val="hybridMultilevel"/>
     <w:tmpl w:val="99783658"/>
@@ -3000,6 +5295,95 @@
       <w:lvlJc w:val="right"/>
       <w:pPr>
         <w:ind w:left="6480" w:hanging="180"/>
+      </w:pPr>
+    </w:lvl>
+  </w:abstractNum>
+  <w:abstractNum w:abstractNumId="9" w15:restartNumberingAfterBreak="0">
+    <w:nsid w:val="7A6A78A0"/>
+    <w:multiLevelType w:val="hybridMultilevel"/>
+    <w:tmpl w:val="BCA237C6"/>
+    <w:lvl w:ilvl="0" w:tplc="1CAA1890">
+      <w:start w:val="1"/>
+      <w:numFmt w:val="lowerRoman"/>
+      <w:lvlText w:val="(%1)"/>
+      <w:lvlJc w:val="left"/>
+      <w:pPr>
+        <w:ind w:left="1440" w:hanging="720"/>
+      </w:pPr>
+      <w:rPr>
+        <w:rFonts w:hint="default"/>
+      </w:rPr>
+    </w:lvl>
+    <w:lvl w:ilvl="1" w:tplc="04090019" w:tentative="1">
+      <w:start w:val="1"/>
+      <w:numFmt w:val="lowerLetter"/>
+      <w:lvlText w:val="%2."/>
+      <w:lvlJc w:val="left"/>
+      <w:pPr>
+        <w:ind w:left="1800" w:hanging="360"/>
+      </w:pPr>
+    </w:lvl>
+    <w:lvl w:ilvl="2" w:tplc="0409001B" w:tentative="1">
+      <w:start w:val="1"/>
+      <w:numFmt w:val="lowerRoman"/>
+      <w:lvlText w:val="%3."/>
+      <w:lvlJc w:val="right"/>
+      <w:pPr>
+        <w:ind w:left="2520" w:hanging="180"/>
+      </w:pPr>
+    </w:lvl>
+    <w:lvl w:ilvl="3" w:tplc="0409000F" w:tentative="1">
+      <w:start w:val="1"/>
+      <w:numFmt w:val="decimal"/>
+      <w:lvlText w:val="%4."/>
+      <w:lvlJc w:val="left"/>
+      <w:pPr>
+        <w:ind w:left="3240" w:hanging="360"/>
+      </w:pPr>
+    </w:lvl>
+    <w:lvl w:ilvl="4" w:tplc="04090019" w:tentative="1">
+      <w:start w:val="1"/>
+      <w:numFmt w:val="lowerLetter"/>
+      <w:lvlText w:val="%5."/>
+      <w:lvlJc w:val="left"/>
+      <w:pPr>
+        <w:ind w:left="3960" w:hanging="360"/>
+      </w:pPr>
+    </w:lvl>
+    <w:lvl w:ilvl="5" w:tplc="0409001B" w:tentative="1">
+      <w:start w:val="1"/>
+      <w:numFmt w:val="lowerRoman"/>
+      <w:lvlText w:val="%6."/>
+      <w:lvlJc w:val="right"/>
+      <w:pPr>
+        <w:ind w:left="4680" w:hanging="180"/>
+      </w:pPr>
+    </w:lvl>
+    <w:lvl w:ilvl="6" w:tplc="0409000F" w:tentative="1">
+      <w:start w:val="1"/>
+      <w:numFmt w:val="decimal"/>
+      <w:lvlText w:val="%7."/>
+      <w:lvlJc w:val="left"/>
+      <w:pPr>
+        <w:ind w:left="5400" w:hanging="360"/>
+      </w:pPr>
+    </w:lvl>
+    <w:lvl w:ilvl="7" w:tplc="04090019" w:tentative="1">
+      <w:start w:val="1"/>
+      <w:numFmt w:val="lowerLetter"/>
+      <w:lvlText w:val="%8."/>
+      <w:lvlJc w:val="left"/>
+      <w:pPr>
+        <w:ind w:left="6120" w:hanging="360"/>
+      </w:pPr>
+    </w:lvl>
+    <w:lvl w:ilvl="8" w:tplc="0409001B" w:tentative="1">
+      <w:start w:val="1"/>
+      <w:numFmt w:val="lowerRoman"/>
+      <w:lvlText w:val="%9."/>
+      <w:lvlJc w:val="right"/>
+      <w:pPr>
+        <w:ind w:left="6840" w:hanging="180"/>
       </w:pPr>
     </w:lvl>
   </w:abstractNum>
@@ -3007,7 +5391,7 @@
     <w:abstractNumId w:val="1"/>
   </w:num>
   <w:num w:numId="2">
-    <w:abstractNumId w:val="5"/>
+    <w:abstractNumId w:val="6"/>
   </w:num>
   <w:num w:numId="3">
     <w:abstractNumId w:val="2"/>
@@ -3019,10 +5403,19 @@
     <w:abstractNumId w:val="3"/>
   </w:num>
   <w:num w:numId="6">
+    <w:abstractNumId w:val="5"/>
+  </w:num>
+  <w:num w:numId="7">
+    <w:abstractNumId w:val="8"/>
+  </w:num>
+  <w:num w:numId="8">
     <w:abstractNumId w:val="4"/>
   </w:num>
-  <w:num w:numId="7">
-    <w:abstractNumId w:val="6"/>
+  <w:num w:numId="9">
+    <w:abstractNumId w:val="9"/>
+  </w:num>
+  <w:num w:numId="10">
+    <w:abstractNumId w:val="7"/>
   </w:num>
 </w:numbering>
 </file>
@@ -3425,6 +5818,7 @@
   <w:style w:type="paragraph" w:default="1" w:styleId="Normal">
     <w:name w:val="Normal"/>
     <w:qFormat/>
+    <w:rsid w:val="00B87500"/>
   </w:style>
   <w:style w:type="character" w:default="1" w:styleId="DefaultParagraphFont">
     <w:name w:val="Default Paragraph Font"/>

</xml_diff>

<commit_message>
Lec4 Intro to Android Studio (a)
</commit_message>
<xml_diff>
--- a/Mobile_Computing_Progress.docx
+++ b/Mobile_Computing_Progress.docx
@@ -5,6 +5,7 @@
     <w:p>
       <w:pPr>
         <w:ind w:left="2880" w:firstLine="720"/>
+        <w:jc w:val="center"/>
       </w:pPr>
       <w:r>
         <w:rPr>
@@ -19,25 +20,24 @@
       </w:r>
     </w:p>
     <w:p>
-      <w:r>
-        <w:t xml:space="preserve">VCS: Version </w:t>
-      </w:r>
-      <w:proofErr w:type="gramStart"/>
-      <w:r>
-        <w:t>Control  System</w:t>
-      </w:r>
-      <w:proofErr w:type="gramEnd"/>
-      <w:r>
-        <w:t xml:space="preserve"> is like keep tracking of all changes to code.</w:t>
-      </w:r>
-    </w:p>
-    <w:p>
+      <w:pPr>
+        <w:jc w:val="center"/>
+      </w:pPr>
+      <w:r>
+        <w:t>VCS: Version Control  System is like keep tracking of all changes to code.</w:t>
+      </w:r>
+    </w:p>
+    <w:p>
+      <w:pPr>
+        <w:jc w:val="center"/>
+      </w:pPr>
       <w:r>
         <w:t>For example, if we write some code like</w:t>
       </w:r>
     </w:p>
     <w:p>
       <w:pPr>
+        <w:jc w:val="center"/>
         <w:rPr>
           <w:b/>
           <w:bCs/>
@@ -58,6 +58,7 @@
           <w:ilvl w:val="0"/>
           <w:numId w:val="1"/>
         </w:numPr>
+        <w:jc w:val="center"/>
         <w:rPr>
           <w:b/>
           <w:bCs/>
@@ -78,6 +79,7 @@
           <w:ilvl w:val="0"/>
           <w:numId w:val="1"/>
         </w:numPr>
+        <w:jc w:val="center"/>
         <w:rPr>
           <w:b/>
           <w:bCs/>
@@ -98,6 +100,7 @@
           <w:ilvl w:val="0"/>
           <w:numId w:val="2"/>
         </w:numPr>
+        <w:jc w:val="center"/>
         <w:rPr>
           <w:b/>
           <w:bCs/>
@@ -118,6 +121,7 @@
           <w:ilvl w:val="0"/>
           <w:numId w:val="2"/>
         </w:numPr>
+        <w:jc w:val="center"/>
         <w:rPr>
           <w:b/>
           <w:bCs/>
@@ -138,6 +142,7 @@
           <w:ilvl w:val="0"/>
           <w:numId w:val="1"/>
         </w:numPr>
+        <w:jc w:val="center"/>
         <w:rPr>
           <w:b/>
           <w:bCs/>
@@ -237,6 +242,7 @@
           <w:ilvl w:val="0"/>
           <w:numId w:val="1"/>
         </w:numPr>
+        <w:jc w:val="center"/>
         <w:rPr>
           <w:b/>
           <w:bCs/>
@@ -279,6 +285,7 @@
           <w:ilvl w:val="0"/>
           <w:numId w:val="1"/>
         </w:numPr>
+        <w:jc w:val="center"/>
         <w:rPr>
           <w:b/>
           <w:bCs/>
@@ -302,6 +309,7 @@
     </w:p>
     <w:p>
       <w:pPr>
+        <w:jc w:val="center"/>
         <w:rPr>
           <w:b/>
           <w:bCs/>
@@ -336,6 +344,7 @@
     </w:p>
     <w:p>
       <w:pPr>
+        <w:jc w:val="center"/>
         <w:rPr>
           <w:b/>
           <w:bCs/>
@@ -347,6 +356,9 @@
       </w:pPr>
     </w:p>
     <w:p>
+      <w:pPr>
+        <w:jc w:val="center"/>
+      </w:pPr>
       <w:r>
         <w:rPr>
           <w:noProof/>
@@ -389,6 +401,9 @@
       </w:r>
     </w:p>
     <w:p>
+      <w:pPr>
+        <w:jc w:val="center"/>
+      </w:pPr>
       <w:r>
         <w:t>As you can see above there are three group members each have their own code.</w:t>
       </w:r>
@@ -402,14 +417,14 @@
       </w:r>
     </w:p>
     <w:p>
-      <w:r>
+      <w:pPr>
+        <w:jc w:val="center"/>
+      </w:pPr>
+      <w:r>
+        <w:rPr>
+          <w:noProof/>
+        </w:rPr>
         <w:lastRenderedPageBreak/>
-        <w:t xml:space="preserve"> </w:t>
-      </w:r>
-      <w:r>
-        <w:rPr>
-          <w:noProof/>
-        </w:rPr>
         <w:drawing>
           <wp:inline distT="0" distB="0" distL="0" distR="0" wp14:anchorId="3D0E2926" wp14:editId="14588B6A">
             <wp:extent cx="5943600" cy="3021965"/>
@@ -449,6 +464,7 @@
     </w:p>
     <w:p>
       <w:pPr>
+        <w:jc w:val="center"/>
         <w:rPr>
           <w:b/>
           <w:bCs/>
@@ -464,6 +480,7 @@
     </w:p>
     <w:p>
       <w:pPr>
+        <w:jc w:val="center"/>
         <w:rPr>
           <w:b/>
           <w:bCs/>
@@ -479,13 +496,17 @@
     </w:p>
     <w:p>
       <w:pPr>
-        <w:rPr>
-          <w:b/>
-          <w:bCs/>
-        </w:rPr>
-      </w:pPr>
-    </w:p>
-    <w:p>
+        <w:jc w:val="center"/>
+        <w:rPr>
+          <w:b/>
+          <w:bCs/>
+        </w:rPr>
+      </w:pPr>
+    </w:p>
+    <w:p>
+      <w:pPr>
+        <w:jc w:val="center"/>
+      </w:pPr>
       <w:r>
         <w:rPr>
           <w:noProof/>
@@ -529,53 +550,41 @@
     </w:p>
     <w:p>
       <w:pPr>
-        <w:rPr>
-          <w:b/>
-          <w:bCs/>
-        </w:rPr>
-      </w:pPr>
-      <w:r>
-        <w:rPr>
-          <w:b/>
-          <w:bCs/>
-        </w:rPr>
-        <w:t xml:space="preserve">Everyone now </w:t>
-      </w:r>
-      <w:proofErr w:type="gramStart"/>
-      <w:r>
-        <w:rPr>
-          <w:b/>
-          <w:bCs/>
-        </w:rPr>
-        <w:t>have</w:t>
-      </w:r>
-      <w:proofErr w:type="gramEnd"/>
-      <w:r>
-        <w:rPr>
-          <w:b/>
-          <w:bCs/>
-        </w:rPr>
-        <w:t xml:space="preserve"> the same code/updated code in their own systems.</w:t>
-      </w:r>
-    </w:p>
-    <w:p>
-      <w:pPr>
-        <w:rPr>
-          <w:b/>
-          <w:bCs/>
-        </w:rPr>
-      </w:pPr>
-    </w:p>
-    <w:p>
-      <w:pPr>
-        <w:rPr>
-          <w:b/>
-          <w:bCs/>
-        </w:rPr>
-      </w:pPr>
-    </w:p>
-    <w:p>
-      <w:pPr>
+        <w:jc w:val="center"/>
+        <w:rPr>
+          <w:b/>
+          <w:bCs/>
+        </w:rPr>
+      </w:pPr>
+      <w:r>
+        <w:rPr>
+          <w:b/>
+          <w:bCs/>
+        </w:rPr>
+        <w:t>Everyone now have the same code/updated code in their own systems.</w:t>
+      </w:r>
+    </w:p>
+    <w:p>
+      <w:pPr>
+        <w:jc w:val="center"/>
+        <w:rPr>
+          <w:b/>
+          <w:bCs/>
+        </w:rPr>
+      </w:pPr>
+    </w:p>
+    <w:p>
+      <w:pPr>
+        <w:jc w:val="center"/>
+        <w:rPr>
+          <w:b/>
+          <w:bCs/>
+        </w:rPr>
+      </w:pPr>
+    </w:p>
+    <w:p>
+      <w:pPr>
+        <w:jc w:val="center"/>
         <w:rPr>
           <w:b/>
           <w:bCs/>
@@ -600,6 +609,7 @@
     </w:p>
     <w:p>
       <w:pPr>
+        <w:jc w:val="center"/>
         <w:rPr>
           <w:b/>
           <w:bCs/>
@@ -648,6 +658,7 @@
     </w:p>
     <w:p>
       <w:pPr>
+        <w:jc w:val="center"/>
         <w:rPr>
           <w:b/>
           <w:bCs/>
@@ -671,14 +682,16 @@
     </w:p>
     <w:p>
       <w:pPr>
-        <w:rPr>
-          <w:b/>
-          <w:bCs/>
-        </w:rPr>
-      </w:pPr>
-    </w:p>
-    <w:p>
-      <w:pPr>
+        <w:jc w:val="center"/>
+        <w:rPr>
+          <w:b/>
+          <w:bCs/>
+        </w:rPr>
+      </w:pPr>
+    </w:p>
+    <w:p>
+      <w:pPr>
+        <w:jc w:val="center"/>
         <w:rPr>
           <w:b/>
           <w:bCs/>
@@ -698,6 +711,7 @@
     </w:p>
     <w:p>
       <w:pPr>
+        <w:jc w:val="center"/>
         <w:rPr>
           <w:b/>
           <w:bCs/>
@@ -746,6 +760,7 @@
     </w:p>
     <w:p>
       <w:pPr>
+        <w:jc w:val="center"/>
         <w:rPr>
           <w:b/>
           <w:bCs/>
@@ -822,6 +837,7 @@
     </w:p>
     <w:p>
       <w:pPr>
+        <w:jc w:val="center"/>
         <w:rPr>
           <w:u w:val="single"/>
         </w:rPr>
@@ -869,6 +885,7 @@
     </w:p>
     <w:p>
       <w:pPr>
+        <w:jc w:val="center"/>
         <w:rPr>
           <w:b/>
           <w:i/>
@@ -910,6 +927,7 @@
     </w:p>
     <w:p>
       <w:pPr>
+        <w:jc w:val="center"/>
         <w:rPr>
           <w:noProof/>
         </w:rPr>
@@ -970,6 +988,7 @@
     </w:p>
     <w:p>
       <w:pPr>
+        <w:jc w:val="center"/>
         <w:rPr>
           <w:bCs/>
           <w:noProof/>
@@ -1016,22 +1035,25 @@
     </w:p>
     <w:p>
       <w:pPr>
-        <w:rPr>
-          <w:bCs/>
-          <w:noProof/>
-        </w:rPr>
-      </w:pPr>
-    </w:p>
-    <w:p>
-      <w:pPr>
-        <w:rPr>
-          <w:bCs/>
-          <w:noProof/>
-        </w:rPr>
-      </w:pPr>
-    </w:p>
-    <w:p>
-      <w:pPr>
+        <w:jc w:val="center"/>
+        <w:rPr>
+          <w:bCs/>
+          <w:noProof/>
+        </w:rPr>
+      </w:pPr>
+    </w:p>
+    <w:p>
+      <w:pPr>
+        <w:jc w:val="center"/>
+        <w:rPr>
+          <w:bCs/>
+          <w:noProof/>
+        </w:rPr>
+      </w:pPr>
+    </w:p>
+    <w:p>
+      <w:pPr>
+        <w:jc w:val="center"/>
         <w:rPr>
           <w:bCs/>
           <w:noProof/>
@@ -1081,6 +1103,7 @@
     </w:p>
     <w:p>
       <w:pPr>
+        <w:jc w:val="center"/>
         <w:rPr>
           <w:bCs/>
           <w:noProof/>
@@ -1117,14 +1140,16 @@
     </w:p>
     <w:p>
       <w:pPr>
-        <w:rPr>
-          <w:bCs/>
-          <w:noProof/>
-        </w:rPr>
-      </w:pPr>
-    </w:p>
-    <w:p>
-      <w:pPr>
+        <w:jc w:val="center"/>
+        <w:rPr>
+          <w:bCs/>
+          <w:noProof/>
+        </w:rPr>
+      </w:pPr>
+    </w:p>
+    <w:p>
+      <w:pPr>
+        <w:jc w:val="center"/>
         <w:rPr>
           <w:bCs/>
           <w:noProof/>
@@ -1173,6 +1198,7 @@
     </w:p>
     <w:p>
       <w:pPr>
+        <w:jc w:val="center"/>
         <w:rPr>
           <w:bCs/>
           <w:noProof/>
@@ -1188,6 +1214,7 @@
     </w:p>
     <w:p>
       <w:pPr>
+        <w:jc w:val="center"/>
         <w:rPr>
           <w:bCs/>
           <w:noProof/>
@@ -1235,6 +1262,7 @@
     </w:p>
     <w:p>
       <w:pPr>
+        <w:jc w:val="center"/>
         <w:rPr>
           <w:bCs/>
           <w:noProof/>
@@ -1271,6 +1299,7 @@
     </w:p>
     <w:p>
       <w:pPr>
+        <w:jc w:val="center"/>
         <w:rPr>
           <w:bCs/>
           <w:noProof/>
@@ -1313,14 +1342,16 @@
     </w:p>
     <w:p>
       <w:pPr>
-        <w:rPr>
-          <w:bCs/>
-          <w:noProof/>
-        </w:rPr>
-      </w:pPr>
-    </w:p>
-    <w:p>
-      <w:pPr>
+        <w:jc w:val="center"/>
+        <w:rPr>
+          <w:bCs/>
+          <w:noProof/>
+        </w:rPr>
+      </w:pPr>
+    </w:p>
+    <w:p>
+      <w:pPr>
+        <w:jc w:val="center"/>
         <w:rPr>
           <w:bCs/>
           <w:noProof/>
@@ -1369,6 +1400,7 @@
     </w:p>
     <w:p>
       <w:pPr>
+        <w:jc w:val="center"/>
         <w:rPr>
           <w:bCs/>
           <w:noProof/>
@@ -1384,14 +1416,16 @@
     </w:p>
     <w:p>
       <w:pPr>
-        <w:rPr>
-          <w:bCs/>
-          <w:noProof/>
-        </w:rPr>
-      </w:pPr>
-    </w:p>
-    <w:p>
-      <w:pPr>
+        <w:jc w:val="center"/>
+        <w:rPr>
+          <w:bCs/>
+          <w:noProof/>
+        </w:rPr>
+      </w:pPr>
+    </w:p>
+    <w:p>
+      <w:pPr>
+        <w:jc w:val="center"/>
         <w:rPr>
           <w:b/>
           <w:noProof/>
@@ -1408,112 +1442,12 @@
           <w:szCs w:val="32"/>
           <w:u w:val="single"/>
         </w:rPr>
-        <w:tab/>
-      </w:r>
-      <w:r>
-        <w:rPr>
-          <w:b/>
-          <w:noProof/>
-          <w:sz w:val="32"/>
-          <w:szCs w:val="32"/>
-          <w:u w:val="single"/>
-        </w:rPr>
-        <w:tab/>
-      </w:r>
-      <w:r>
-        <w:rPr>
-          <w:b/>
-          <w:noProof/>
-          <w:sz w:val="32"/>
-          <w:szCs w:val="32"/>
-          <w:u w:val="single"/>
-        </w:rPr>
-        <w:tab/>
-      </w:r>
-      <w:r>
-        <w:rPr>
-          <w:b/>
-          <w:noProof/>
-          <w:sz w:val="32"/>
-          <w:szCs w:val="32"/>
-          <w:u w:val="single"/>
-        </w:rPr>
-        <w:tab/>
-      </w:r>
-      <w:r>
-        <w:rPr>
-          <w:b/>
-          <w:noProof/>
-          <w:sz w:val="32"/>
-          <w:szCs w:val="32"/>
-          <w:u w:val="single"/>
-        </w:rPr>
-        <w:tab/>
         <w:t>Lecture No 2</w:t>
       </w:r>
-      <w:r>
-        <w:rPr>
-          <w:b/>
-          <w:noProof/>
-          <w:sz w:val="32"/>
-          <w:szCs w:val="32"/>
-          <w:u w:val="single"/>
-        </w:rPr>
-        <w:tab/>
-      </w:r>
-      <w:r>
-        <w:rPr>
-          <w:b/>
-          <w:noProof/>
-          <w:sz w:val="32"/>
-          <w:szCs w:val="32"/>
-          <w:u w:val="single"/>
-        </w:rPr>
-        <w:tab/>
-      </w:r>
-      <w:r>
-        <w:rPr>
-          <w:b/>
-          <w:noProof/>
-          <w:sz w:val="32"/>
-          <w:szCs w:val="32"/>
-          <w:u w:val="single"/>
-        </w:rPr>
-        <w:tab/>
-      </w:r>
-      <w:r>
-        <w:rPr>
-          <w:b/>
-          <w:noProof/>
-          <w:sz w:val="32"/>
-          <w:szCs w:val="32"/>
-          <w:u w:val="single"/>
-        </w:rPr>
-        <w:tab/>
-      </w:r>
-      <w:r>
-        <w:rPr>
-          <w:b/>
-          <w:noProof/>
-          <w:sz w:val="32"/>
-          <w:szCs w:val="32"/>
-          <w:u w:val="single"/>
-        </w:rPr>
-        <w:tab/>
-      </w:r>
-      <w:r>
-        <w:rPr>
-          <w:b/>
-          <w:noProof/>
-          <w:sz w:val="32"/>
-          <w:szCs w:val="32"/>
-          <w:u w:val="single"/>
-        </w:rPr>
-        <w:tab/>
-      </w:r>
-    </w:p>
-    <w:p>
-      <w:pPr>
+    </w:p>
+    <w:p>
+      <w:pPr>
+        <w:jc w:val="center"/>
         <w:rPr>
           <w:b/>
           <w:noProof/>
@@ -1540,6 +1474,7 @@
           <w:ilvl w:val="0"/>
           <w:numId w:val="3"/>
         </w:numPr>
+        <w:jc w:val="center"/>
         <w:rPr>
           <w:bCs/>
           <w:noProof/>
@@ -1560,6 +1495,7 @@
           <w:ilvl w:val="0"/>
           <w:numId w:val="3"/>
         </w:numPr>
+        <w:jc w:val="center"/>
         <w:rPr>
           <w:bCs/>
           <w:noProof/>
@@ -1595,6 +1531,7 @@
     <w:p>
       <w:pPr>
         <w:pStyle w:val="ListParagraph"/>
+        <w:jc w:val="center"/>
         <w:rPr>
           <w:bCs/>
           <w:noProof/>
@@ -1615,6 +1552,7 @@
           <w:ilvl w:val="0"/>
           <w:numId w:val="3"/>
         </w:numPr>
+        <w:jc w:val="center"/>
         <w:rPr>
           <w:bCs/>
           <w:noProof/>
@@ -1630,6 +1568,7 @@
     </w:p>
     <w:p>
       <w:pPr>
+        <w:jc w:val="center"/>
         <w:rPr>
           <w:b/>
           <w:noProof/>
@@ -1656,6 +1595,7 @@
           <w:ilvl w:val="0"/>
           <w:numId w:val="5"/>
         </w:numPr>
+        <w:jc w:val="center"/>
         <w:rPr>
           <w:b/>
           <w:bCs/>
@@ -1683,6 +1623,7 @@
           <w:numId w:val="6"/>
         </w:numPr>
         <w:ind w:left="1170" w:hanging="450"/>
+        <w:jc w:val="center"/>
         <w:rPr>
           <w:bCs/>
           <w:noProof/>
@@ -1720,6 +1661,7 @@
           <w:numId w:val="6"/>
         </w:numPr>
         <w:ind w:left="1170" w:hanging="450"/>
+        <w:jc w:val="center"/>
         <w:rPr>
           <w:bCs/>
           <w:noProof/>
@@ -1751,6 +1693,7 @@
       <w:pPr>
         <w:pStyle w:val="ListParagraph"/>
         <w:ind w:left="1170"/>
+        <w:jc w:val="center"/>
         <w:rPr>
           <w:bCs/>
           <w:noProof/>
@@ -1766,6 +1709,7 @@
           <w:ilvl w:val="0"/>
           <w:numId w:val="5"/>
         </w:numPr>
+        <w:jc w:val="center"/>
         <w:rPr>
           <w:bCs/>
           <w:noProof/>
@@ -1846,6 +1790,7 @@
     <w:p>
       <w:pPr>
         <w:pStyle w:val="ListParagraph"/>
+        <w:jc w:val="center"/>
         <w:rPr>
           <w:bCs/>
           <w:noProof/>
@@ -1861,6 +1806,7 @@
           <w:ilvl w:val="0"/>
           <w:numId w:val="5"/>
         </w:numPr>
+        <w:jc w:val="center"/>
         <w:rPr>
           <w:bCs/>
           <w:noProof/>
@@ -1922,6 +1868,7 @@
     <w:p>
       <w:pPr>
         <w:pStyle w:val="ListParagraph"/>
+        <w:jc w:val="center"/>
         <w:rPr>
           <w:bCs/>
           <w:noProof/>
@@ -1937,6 +1884,7 @@
           <w:ilvl w:val="0"/>
           <w:numId w:val="5"/>
         </w:numPr>
+        <w:jc w:val="center"/>
         <w:rPr>
           <w:bCs/>
           <w:noProof/>
@@ -1977,6 +1925,7 @@
     </w:p>
     <w:p>
       <w:pPr>
+        <w:jc w:val="center"/>
         <w:rPr>
           <w:bCs/>
           <w:noProof/>
@@ -2028,6 +1977,7 @@
     </w:p>
     <w:p>
       <w:pPr>
+        <w:jc w:val="center"/>
         <w:rPr>
           <w:bCs/>
           <w:noProof/>
@@ -2047,21 +1997,22 @@
     </w:p>
     <w:p>
       <w:pPr>
-        <w:rPr>
-          <w:bCs/>
-          <w:noProof/>
-          <w:sz w:val="28"/>
-          <w:szCs w:val="28"/>
-        </w:rPr>
-      </w:pPr>
-      <w:r>
-        <w:rPr>
-          <w:bCs/>
-          <w:noProof/>
-          <w:sz w:val="28"/>
-          <w:szCs w:val="28"/>
-        </w:rPr>
-        <w:t xml:space="preserve"> Suppose we want to make changes to file.</w:t>
+        <w:jc w:val="center"/>
+        <w:rPr>
+          <w:bCs/>
+          <w:noProof/>
+          <w:sz w:val="28"/>
+          <w:szCs w:val="28"/>
+        </w:rPr>
+      </w:pPr>
+      <w:r>
+        <w:rPr>
+          <w:bCs/>
+          <w:noProof/>
+          <w:sz w:val="28"/>
+          <w:szCs w:val="28"/>
+        </w:rPr>
+        <w:t>Suppose we want to make changes to file.</w:t>
       </w:r>
     </w:p>
     <w:p>
@@ -2071,6 +2022,7 @@
           <w:ilvl w:val="0"/>
           <w:numId w:val="7"/>
         </w:numPr>
+        <w:jc w:val="center"/>
         <w:rPr>
           <w:bCs/>
           <w:noProof/>
@@ -2095,6 +2047,7 @@
           <w:ilvl w:val="0"/>
           <w:numId w:val="7"/>
         </w:numPr>
+        <w:jc w:val="center"/>
         <w:rPr>
           <w:bCs/>
           <w:noProof/>
@@ -2141,6 +2094,7 @@
           <w:ilvl w:val="0"/>
           <w:numId w:val="7"/>
         </w:numPr>
+        <w:jc w:val="center"/>
         <w:rPr>
           <w:bCs/>
           <w:noProof/>
@@ -2165,6 +2119,7 @@
           <w:ilvl w:val="0"/>
           <w:numId w:val="7"/>
         </w:numPr>
+        <w:jc w:val="center"/>
         <w:rPr>
           <w:bCs/>
           <w:noProof/>
@@ -2185,6 +2140,7 @@
     <w:p>
       <w:pPr>
         <w:pStyle w:val="ListParagraph"/>
+        <w:jc w:val="center"/>
         <w:rPr>
           <w:bCs/>
           <w:noProof/>
@@ -2236,6 +2192,7 @@
     <w:p>
       <w:pPr>
         <w:pStyle w:val="ListParagraph"/>
+        <w:jc w:val="center"/>
         <w:rPr>
           <w:bCs/>
           <w:noProof/>
@@ -2256,34 +2213,27 @@
     <w:p>
       <w:pPr>
         <w:pStyle w:val="ListParagraph"/>
-        <w:rPr>
-          <w:bCs/>
-          <w:noProof/>
-          <w:sz w:val="28"/>
-          <w:szCs w:val="28"/>
-        </w:rPr>
-      </w:pPr>
-      <w:r>
-        <w:rPr>
-          <w:bCs/>
-          <w:noProof/>
-          <w:sz w:val="28"/>
-          <w:szCs w:val="28"/>
-        </w:rPr>
-        <w:t xml:space="preserve">To see changes made online we’ll use </w:t>
-      </w:r>
-      <w:r>
-        <w:rPr>
-          <w:bCs/>
-          <w:noProof/>
-          <w:sz w:val="28"/>
-          <w:szCs w:val="28"/>
-        </w:rPr>
-        <w:tab/>
-      </w:r>
-    </w:p>
-    <w:p>
-      <w:pPr>
+        <w:jc w:val="center"/>
+        <w:rPr>
+          <w:bCs/>
+          <w:noProof/>
+          <w:sz w:val="28"/>
+          <w:szCs w:val="28"/>
+        </w:rPr>
+      </w:pPr>
+      <w:r>
+        <w:rPr>
+          <w:bCs/>
+          <w:noProof/>
+          <w:sz w:val="28"/>
+          <w:szCs w:val="28"/>
+        </w:rPr>
+        <w:t>To see changes made online we’ll use</w:t>
+      </w:r>
+    </w:p>
+    <w:p>
+      <w:pPr>
+        <w:jc w:val="center"/>
         <w:rPr>
           <w:b/>
           <w:noProof/>
@@ -2317,144 +2267,135 @@
     </w:p>
     <w:p>
       <w:pPr>
-        <w:rPr>
-          <w:bCs/>
-          <w:noProof/>
-          <w:sz w:val="28"/>
-          <w:szCs w:val="28"/>
-        </w:rPr>
-      </w:pPr>
-      <w:r>
-        <w:rPr>
-          <w:bCs/>
-          <w:noProof/>
-          <w:sz w:val="28"/>
-          <w:szCs w:val="28"/>
-        </w:rPr>
-        <w:tab/>
+        <w:jc w:val="center"/>
+        <w:rPr>
+          <w:bCs/>
+          <w:noProof/>
+          <w:sz w:val="28"/>
+          <w:szCs w:val="28"/>
+        </w:rPr>
+      </w:pPr>
+      <w:r>
+        <w:rPr>
+          <w:bCs/>
+          <w:noProof/>
+          <w:sz w:val="28"/>
+          <w:szCs w:val="28"/>
+        </w:rPr>
         <w:t>This command is used to get changes from GitHub to our local repository.</w:t>
       </w:r>
-      <w:r>
-        <w:rPr>
-          <w:bCs/>
-          <w:noProof/>
-          <w:sz w:val="28"/>
-          <w:szCs w:val="28"/>
-        </w:rPr>
-        <w:tab/>
-        <w:t xml:space="preserve"> </w:t>
-      </w:r>
-    </w:p>
-    <w:p>
-      <w:pPr>
-        <w:pStyle w:val="ListParagraph"/>
-        <w:rPr>
-          <w:bCs/>
-          <w:noProof/>
-          <w:sz w:val="28"/>
-          <w:szCs w:val="28"/>
-        </w:rPr>
-      </w:pPr>
-      <w:r>
-        <w:rPr>
-          <w:bCs/>
-          <w:noProof/>
-          <w:sz w:val="28"/>
-          <w:szCs w:val="28"/>
-        </w:rPr>
-        <w:tab/>
-      </w:r>
-    </w:p>
-    <w:p>
-      <w:pPr>
-        <w:pStyle w:val="ListParagraph"/>
-        <w:rPr>
-          <w:bCs/>
-          <w:noProof/>
-          <w:sz w:val="28"/>
-          <w:szCs w:val="28"/>
-        </w:rPr>
-      </w:pPr>
-    </w:p>
-    <w:p>
-      <w:pPr>
-        <w:pStyle w:val="ListParagraph"/>
-        <w:rPr>
-          <w:bCs/>
-          <w:noProof/>
-          <w:sz w:val="28"/>
-          <w:szCs w:val="28"/>
-        </w:rPr>
-      </w:pPr>
-    </w:p>
-    <w:p>
-      <w:pPr>
-        <w:pStyle w:val="ListParagraph"/>
-        <w:rPr>
-          <w:bCs/>
-          <w:noProof/>
-          <w:sz w:val="28"/>
-          <w:szCs w:val="28"/>
-        </w:rPr>
-      </w:pPr>
-    </w:p>
-    <w:p>
-      <w:pPr>
-        <w:pStyle w:val="ListParagraph"/>
-        <w:rPr>
-          <w:bCs/>
-          <w:noProof/>
-          <w:sz w:val="28"/>
-          <w:szCs w:val="28"/>
-        </w:rPr>
-      </w:pPr>
-    </w:p>
-    <w:p>
-      <w:pPr>
-        <w:pStyle w:val="ListParagraph"/>
-        <w:rPr>
-          <w:bCs/>
-          <w:noProof/>
-          <w:sz w:val="28"/>
-          <w:szCs w:val="28"/>
-        </w:rPr>
-      </w:pPr>
-    </w:p>
-    <w:p>
-      <w:pPr>
-        <w:pStyle w:val="ListParagraph"/>
-        <w:rPr>
-          <w:bCs/>
-          <w:noProof/>
-          <w:sz w:val="28"/>
-          <w:szCs w:val="28"/>
-        </w:rPr>
-      </w:pPr>
-    </w:p>
-    <w:p>
-      <w:pPr>
-        <w:pStyle w:val="ListParagraph"/>
-        <w:rPr>
-          <w:bCs/>
-          <w:noProof/>
-          <w:sz w:val="28"/>
-          <w:szCs w:val="28"/>
-        </w:rPr>
-      </w:pPr>
-    </w:p>
-    <w:p>
-      <w:pPr>
-        <w:pStyle w:val="ListParagraph"/>
-        <w:rPr>
-          <w:bCs/>
-          <w:noProof/>
-          <w:sz w:val="28"/>
-          <w:szCs w:val="28"/>
-        </w:rPr>
-      </w:pPr>
-    </w:p>
-    <w:p>
-      <w:pPr>
+    </w:p>
+    <w:p>
+      <w:pPr>
+        <w:pStyle w:val="ListParagraph"/>
+        <w:jc w:val="center"/>
+        <w:rPr>
+          <w:bCs/>
+          <w:noProof/>
+          <w:sz w:val="28"/>
+          <w:szCs w:val="28"/>
+        </w:rPr>
+      </w:pPr>
+    </w:p>
+    <w:p>
+      <w:pPr>
+        <w:pStyle w:val="ListParagraph"/>
+        <w:jc w:val="center"/>
+        <w:rPr>
+          <w:bCs/>
+          <w:noProof/>
+          <w:sz w:val="28"/>
+          <w:szCs w:val="28"/>
+        </w:rPr>
+      </w:pPr>
+    </w:p>
+    <w:p>
+      <w:pPr>
+        <w:pStyle w:val="ListParagraph"/>
+        <w:jc w:val="center"/>
+        <w:rPr>
+          <w:bCs/>
+          <w:noProof/>
+          <w:sz w:val="28"/>
+          <w:szCs w:val="28"/>
+        </w:rPr>
+      </w:pPr>
+    </w:p>
+    <w:p>
+      <w:pPr>
+        <w:pStyle w:val="ListParagraph"/>
+        <w:jc w:val="center"/>
+        <w:rPr>
+          <w:bCs/>
+          <w:noProof/>
+          <w:sz w:val="28"/>
+          <w:szCs w:val="28"/>
+        </w:rPr>
+      </w:pPr>
+    </w:p>
+    <w:p>
+      <w:pPr>
+        <w:pStyle w:val="ListParagraph"/>
+        <w:jc w:val="center"/>
+        <w:rPr>
+          <w:bCs/>
+          <w:noProof/>
+          <w:sz w:val="28"/>
+          <w:szCs w:val="28"/>
+        </w:rPr>
+      </w:pPr>
+    </w:p>
+    <w:p>
+      <w:pPr>
+        <w:pStyle w:val="ListParagraph"/>
+        <w:jc w:val="center"/>
+        <w:rPr>
+          <w:bCs/>
+          <w:noProof/>
+          <w:sz w:val="28"/>
+          <w:szCs w:val="28"/>
+        </w:rPr>
+      </w:pPr>
+    </w:p>
+    <w:p>
+      <w:pPr>
+        <w:pStyle w:val="ListParagraph"/>
+        <w:jc w:val="center"/>
+        <w:rPr>
+          <w:bCs/>
+          <w:noProof/>
+          <w:sz w:val="28"/>
+          <w:szCs w:val="28"/>
+        </w:rPr>
+      </w:pPr>
+    </w:p>
+    <w:p>
+      <w:pPr>
+        <w:pStyle w:val="ListParagraph"/>
+        <w:jc w:val="center"/>
+        <w:rPr>
+          <w:bCs/>
+          <w:noProof/>
+          <w:sz w:val="28"/>
+          <w:szCs w:val="28"/>
+        </w:rPr>
+      </w:pPr>
+    </w:p>
+    <w:p>
+      <w:pPr>
+        <w:pStyle w:val="ListParagraph"/>
+        <w:jc w:val="center"/>
+        <w:rPr>
+          <w:bCs/>
+          <w:noProof/>
+          <w:sz w:val="28"/>
+          <w:szCs w:val="28"/>
+        </w:rPr>
+      </w:pPr>
+    </w:p>
+    <w:p>
+      <w:pPr>
+        <w:jc w:val="center"/>
         <w:rPr>
           <w:b/>
           <w:noProof/>
@@ -2472,134 +2413,35 @@
           <w:u w:val="single"/>
         </w:rPr>
         <w:lastRenderedPageBreak/>
-        <w:tab/>
-      </w:r>
-      <w:r>
-        <w:rPr>
-          <w:b/>
-          <w:noProof/>
-          <w:sz w:val="32"/>
-          <w:szCs w:val="32"/>
+        <w:t>Lecture No 3</w:t>
+      </w:r>
+    </w:p>
+    <w:p>
+      <w:pPr>
+        <w:jc w:val="center"/>
+        <w:rPr>
+          <w:b/>
+          <w:noProof/>
+          <w:sz w:val="28"/>
+          <w:szCs w:val="28"/>
           <w:u w:val="single"/>
         </w:rPr>
-        <w:tab/>
-      </w:r>
-      <w:r>
-        <w:rPr>
-          <w:b/>
-          <w:noProof/>
-          <w:sz w:val="32"/>
-          <w:szCs w:val="32"/>
+      </w:pPr>
+      <w:r>
+        <w:rPr>
+          <w:b/>
+          <w:noProof/>
+          <w:sz w:val="28"/>
+          <w:szCs w:val="28"/>
           <w:u w:val="single"/>
         </w:rPr>
-        <w:tab/>
-      </w:r>
-      <w:r>
-        <w:rPr>
-          <w:b/>
-          <w:noProof/>
-          <w:sz w:val="32"/>
-          <w:szCs w:val="32"/>
-          <w:u w:val="single"/>
-        </w:rPr>
-        <w:tab/>
-      </w:r>
-      <w:r>
-        <w:rPr>
-          <w:b/>
-          <w:noProof/>
-          <w:sz w:val="32"/>
-          <w:szCs w:val="32"/>
-          <w:u w:val="single"/>
-        </w:rPr>
-        <w:tab/>
-        <w:t>Lecture No 3</w:t>
-      </w:r>
-      <w:r>
-        <w:rPr>
-          <w:b/>
-          <w:noProof/>
-          <w:sz w:val="32"/>
-          <w:szCs w:val="32"/>
-          <w:u w:val="single"/>
-        </w:rPr>
-        <w:tab/>
-      </w:r>
-      <w:r>
-        <w:rPr>
-          <w:b/>
-          <w:noProof/>
-          <w:sz w:val="32"/>
-          <w:szCs w:val="32"/>
-          <w:u w:val="single"/>
-        </w:rPr>
-        <w:tab/>
-      </w:r>
-      <w:r>
-        <w:rPr>
-          <w:b/>
-          <w:noProof/>
-          <w:sz w:val="32"/>
-          <w:szCs w:val="32"/>
-          <w:u w:val="single"/>
-        </w:rPr>
-        <w:tab/>
-      </w:r>
-      <w:r>
-        <w:rPr>
-          <w:b/>
-          <w:noProof/>
-          <w:sz w:val="32"/>
-          <w:szCs w:val="32"/>
-          <w:u w:val="single"/>
-        </w:rPr>
-        <w:tab/>
-      </w:r>
-      <w:r>
-        <w:rPr>
-          <w:b/>
-          <w:noProof/>
-          <w:sz w:val="32"/>
-          <w:szCs w:val="32"/>
-          <w:u w:val="single"/>
-        </w:rPr>
-        <w:tab/>
-      </w:r>
-      <w:r>
-        <w:rPr>
-          <w:b/>
-          <w:noProof/>
-          <w:sz w:val="32"/>
-          <w:szCs w:val="32"/>
-          <w:u w:val="single"/>
-        </w:rPr>
-        <w:tab/>
-      </w:r>
-    </w:p>
-    <w:p>
-      <w:pPr>
-        <w:rPr>
-          <w:b/>
-          <w:noProof/>
-          <w:sz w:val="28"/>
-          <w:szCs w:val="28"/>
-          <w:u w:val="single"/>
-        </w:rPr>
-      </w:pPr>
-      <w:r>
-        <w:rPr>
-          <w:b/>
-          <w:noProof/>
-          <w:sz w:val="28"/>
-          <w:szCs w:val="28"/>
-          <w:u w:val="single"/>
-        </w:rPr>
         <w:t>Merge Conflicts:</w:t>
       </w:r>
     </w:p>
     <w:p>
       <w:pPr>
         <w:pStyle w:val="ListParagraph"/>
+        <w:jc w:val="center"/>
         <w:rPr>
           <w:bCs/>
           <w:noProof/>
@@ -2630,6 +2472,7 @@
     <w:p>
       <w:pPr>
         <w:pStyle w:val="ListParagraph"/>
+        <w:jc w:val="center"/>
         <w:rPr>
           <w:bCs/>
           <w:noProof/>
@@ -2681,6 +2524,7 @@
     <w:p>
       <w:pPr>
         <w:pStyle w:val="ListParagraph"/>
+        <w:jc w:val="center"/>
         <w:rPr>
           <w:bCs/>
           <w:noProof/>
@@ -2760,6 +2604,7 @@
     <w:p>
       <w:pPr>
         <w:pStyle w:val="ListParagraph"/>
+        <w:jc w:val="center"/>
         <w:rPr>
           <w:bCs/>
           <w:noProof/>
@@ -2804,6 +2649,7 @@
     <w:p>
       <w:pPr>
         <w:pStyle w:val="ListParagraph"/>
+        <w:jc w:val="center"/>
         <w:rPr>
           <w:b/>
           <w:noProof/>
@@ -2826,6 +2672,7 @@
     <w:p>
       <w:pPr>
         <w:pStyle w:val="ListParagraph"/>
+        <w:jc w:val="center"/>
         <w:rPr>
           <w:bCs/>
           <w:noProof/>
@@ -2849,6 +2696,7 @@
     <w:p>
       <w:pPr>
         <w:pStyle w:val="ListParagraph"/>
+        <w:jc w:val="center"/>
         <w:rPr>
           <w:bCs/>
           <w:noProof/>
@@ -2871,6 +2719,7 @@
     <w:p>
       <w:pPr>
         <w:pStyle w:val="ListParagraph"/>
+        <w:jc w:val="center"/>
         <w:rPr>
           <w:bCs/>
           <w:noProof/>
@@ -2923,6 +2772,7 @@
     <w:p>
       <w:pPr>
         <w:pStyle w:val="ListParagraph"/>
+        <w:jc w:val="center"/>
         <w:rPr>
           <w:bCs/>
           <w:noProof/>
@@ -2935,6 +2785,7 @@
     <w:p>
       <w:pPr>
         <w:pStyle w:val="ListParagraph"/>
+        <w:jc w:val="center"/>
         <w:rPr>
           <w:b/>
           <w:bCs/>
@@ -2958,6 +2809,7 @@
     </w:p>
     <w:p>
       <w:pPr>
+        <w:jc w:val="center"/>
         <w:rPr>
           <w:b/>
           <w:bCs/>
@@ -2992,6 +2844,7 @@
     </w:p>
     <w:p>
       <w:pPr>
+        <w:jc w:val="center"/>
         <w:rPr>
           <w:noProof/>
         </w:rPr>
@@ -3005,6 +2858,7 @@
     </w:p>
     <w:p>
       <w:pPr>
+        <w:jc w:val="center"/>
         <w:rPr>
           <w:noProof/>
         </w:rPr>
@@ -3052,34 +2906,39 @@
     </w:p>
     <w:p>
       <w:pPr>
-        <w:rPr>
-          <w:noProof/>
-        </w:rPr>
-      </w:pPr>
-    </w:p>
-    <w:p>
-      <w:pPr>
-        <w:rPr>
-          <w:noProof/>
-        </w:rPr>
-      </w:pPr>
-    </w:p>
-    <w:p>
-      <w:pPr>
-        <w:rPr>
-          <w:noProof/>
-        </w:rPr>
-      </w:pPr>
-    </w:p>
-    <w:p>
-      <w:pPr>
-        <w:rPr>
-          <w:noProof/>
-        </w:rPr>
-      </w:pPr>
-    </w:p>
-    <w:p>
-      <w:pPr>
+        <w:jc w:val="center"/>
+        <w:rPr>
+          <w:noProof/>
+        </w:rPr>
+      </w:pPr>
+    </w:p>
+    <w:p>
+      <w:pPr>
+        <w:jc w:val="center"/>
+        <w:rPr>
+          <w:noProof/>
+        </w:rPr>
+      </w:pPr>
+    </w:p>
+    <w:p>
+      <w:pPr>
+        <w:jc w:val="center"/>
+        <w:rPr>
+          <w:noProof/>
+        </w:rPr>
+      </w:pPr>
+    </w:p>
+    <w:p>
+      <w:pPr>
+        <w:jc w:val="center"/>
+        <w:rPr>
+          <w:noProof/>
+        </w:rPr>
+      </w:pPr>
+    </w:p>
+    <w:p>
+      <w:pPr>
+        <w:jc w:val="center"/>
         <w:rPr>
           <w:b/>
           <w:noProof/>
@@ -3097,99 +2956,20 @@
           <w:u w:val="single"/>
         </w:rPr>
         <w:lastRenderedPageBreak/>
-        <w:tab/>
-      </w:r>
-      <w:r>
-        <w:rPr>
-          <w:b/>
-          <w:noProof/>
-          <w:sz w:val="32"/>
-          <w:szCs w:val="32"/>
-          <w:u w:val="single"/>
-        </w:rPr>
-        <w:tab/>
-      </w:r>
-      <w:r>
-        <w:rPr>
-          <w:b/>
-          <w:noProof/>
-          <w:sz w:val="32"/>
-          <w:szCs w:val="32"/>
-          <w:u w:val="single"/>
-        </w:rPr>
-        <w:tab/>
-      </w:r>
-      <w:r>
-        <w:rPr>
-          <w:b/>
-          <w:noProof/>
-          <w:sz w:val="32"/>
-          <w:szCs w:val="32"/>
-          <w:u w:val="single"/>
-        </w:rPr>
-        <w:tab/>
-      </w:r>
-      <w:r>
-        <w:rPr>
-          <w:b/>
-          <w:noProof/>
-          <w:sz w:val="32"/>
-          <w:szCs w:val="32"/>
-          <w:u w:val="single"/>
-        </w:rPr>
-        <w:tab/>
         <w:t>Lecture No 4: Branching</w:t>
       </w:r>
-      <w:r>
-        <w:rPr>
-          <w:b/>
-          <w:noProof/>
-          <w:sz w:val="32"/>
-          <w:szCs w:val="32"/>
-          <w:u w:val="single"/>
-        </w:rPr>
-        <w:tab/>
-      </w:r>
-      <w:r>
-        <w:rPr>
-          <w:b/>
-          <w:noProof/>
-          <w:sz w:val="32"/>
-          <w:szCs w:val="32"/>
-          <w:u w:val="single"/>
-        </w:rPr>
-        <w:tab/>
-      </w:r>
-      <w:r>
-        <w:rPr>
-          <w:b/>
-          <w:noProof/>
-          <w:sz w:val="32"/>
-          <w:szCs w:val="32"/>
-          <w:u w:val="single"/>
-        </w:rPr>
-        <w:tab/>
-      </w:r>
-      <w:r>
-        <w:rPr>
-          <w:b/>
-          <w:noProof/>
-          <w:sz w:val="32"/>
-          <w:szCs w:val="32"/>
-          <w:u w:val="single"/>
-        </w:rPr>
-        <w:tab/>
-      </w:r>
-    </w:p>
-    <w:p>
-      <w:pPr>
-        <w:rPr>
-          <w:noProof/>
-        </w:rPr>
-      </w:pPr>
-    </w:p>
-    <w:p>
-      <w:pPr>
+    </w:p>
+    <w:p>
+      <w:pPr>
+        <w:jc w:val="center"/>
+        <w:rPr>
+          <w:noProof/>
+        </w:rPr>
+      </w:pPr>
+    </w:p>
+    <w:p>
+      <w:pPr>
+        <w:jc w:val="center"/>
         <w:rPr>
           <w:b/>
           <w:noProof/>
@@ -3240,6 +3020,7 @@
           <w:ilvl w:val="0"/>
           <w:numId w:val="8"/>
         </w:numPr>
+        <w:jc w:val="center"/>
         <w:rPr>
           <w:noProof/>
         </w:rPr>
@@ -3254,6 +3035,7 @@
     <w:p>
       <w:pPr>
         <w:ind w:left="360"/>
+        <w:jc w:val="center"/>
         <w:rPr>
           <w:noProof/>
         </w:rPr>
@@ -3306,6 +3088,7 @@
           <w:ilvl w:val="0"/>
           <w:numId w:val="8"/>
         </w:numPr>
+        <w:jc w:val="center"/>
         <w:rPr>
           <w:noProof/>
         </w:rPr>
@@ -3320,6 +3103,7 @@
     <w:p>
       <w:pPr>
         <w:pStyle w:val="ListParagraph"/>
+        <w:jc w:val="center"/>
         <w:rPr>
           <w:noProof/>
         </w:rPr>
@@ -3372,6 +3156,7 @@
           <w:ilvl w:val="0"/>
           <w:numId w:val="8"/>
         </w:numPr>
+        <w:jc w:val="center"/>
         <w:rPr>
           <w:noProof/>
         </w:rPr>
@@ -3390,6 +3175,7 @@
           <w:ilvl w:val="0"/>
           <w:numId w:val="8"/>
         </w:numPr>
+        <w:jc w:val="center"/>
         <w:rPr>
           <w:noProof/>
         </w:rPr>
@@ -3405,6 +3191,7 @@
     <w:p>
       <w:pPr>
         <w:pStyle w:val="ListParagraph"/>
+        <w:jc w:val="center"/>
         <w:rPr>
           <w:noProof/>
         </w:rPr>
@@ -3457,6 +3244,7 @@
           <w:ilvl w:val="0"/>
           <w:numId w:val="8"/>
         </w:numPr>
+        <w:jc w:val="center"/>
         <w:rPr>
           <w:noProof/>
         </w:rPr>
@@ -3477,6 +3265,7 @@
     <w:p>
       <w:pPr>
         <w:pStyle w:val="ListParagraph"/>
+        <w:jc w:val="center"/>
         <w:rPr>
           <w:noProof/>
         </w:rPr>
@@ -3525,6 +3314,7 @@
     <w:p>
       <w:pPr>
         <w:pStyle w:val="ListParagraph"/>
+        <w:jc w:val="center"/>
         <w:rPr>
           <w:noProof/>
         </w:rPr>
@@ -3539,45 +3329,51 @@
     <w:p>
       <w:pPr>
         <w:pStyle w:val="ListParagraph"/>
-        <w:rPr>
-          <w:noProof/>
-        </w:rPr>
-      </w:pPr>
-    </w:p>
-    <w:p>
-      <w:pPr>
-        <w:pStyle w:val="ListParagraph"/>
-        <w:rPr>
-          <w:noProof/>
-        </w:rPr>
-      </w:pPr>
-    </w:p>
-    <w:p>
-      <w:pPr>
-        <w:pStyle w:val="ListParagraph"/>
-        <w:rPr>
-          <w:noProof/>
-        </w:rPr>
-      </w:pPr>
-    </w:p>
-    <w:p>
-      <w:pPr>
-        <w:pStyle w:val="ListParagraph"/>
-        <w:rPr>
-          <w:noProof/>
-        </w:rPr>
-      </w:pPr>
-    </w:p>
-    <w:p>
-      <w:pPr>
-        <w:pStyle w:val="ListParagraph"/>
-        <w:rPr>
-          <w:noProof/>
-        </w:rPr>
-      </w:pPr>
-    </w:p>
-    <w:p>
-      <w:pPr>
+        <w:jc w:val="center"/>
+        <w:rPr>
+          <w:noProof/>
+        </w:rPr>
+      </w:pPr>
+    </w:p>
+    <w:p>
+      <w:pPr>
+        <w:pStyle w:val="ListParagraph"/>
+        <w:jc w:val="center"/>
+        <w:rPr>
+          <w:noProof/>
+        </w:rPr>
+      </w:pPr>
+    </w:p>
+    <w:p>
+      <w:pPr>
+        <w:pStyle w:val="ListParagraph"/>
+        <w:jc w:val="center"/>
+        <w:rPr>
+          <w:noProof/>
+        </w:rPr>
+      </w:pPr>
+    </w:p>
+    <w:p>
+      <w:pPr>
+        <w:pStyle w:val="ListParagraph"/>
+        <w:jc w:val="center"/>
+        <w:rPr>
+          <w:noProof/>
+        </w:rPr>
+      </w:pPr>
+    </w:p>
+    <w:p>
+      <w:pPr>
+        <w:pStyle w:val="ListParagraph"/>
+        <w:jc w:val="center"/>
+        <w:rPr>
+          <w:noProof/>
+        </w:rPr>
+      </w:pPr>
+    </w:p>
+    <w:p>
+      <w:pPr>
+        <w:jc w:val="center"/>
         <w:rPr>
           <w:b/>
           <w:noProof/>
@@ -3602,32 +3398,14 @@
     </w:p>
     <w:p>
       <w:pPr>
-        <w:rPr>
-          <w:b/>
-          <w:noProof/>
-          <w:sz w:val="28"/>
-          <w:szCs w:val="28"/>
-        </w:rPr>
-      </w:pPr>
-      <w:r>
-        <w:rPr>
-          <w:b/>
-          <w:noProof/>
-          <w:sz w:val="32"/>
-          <w:szCs w:val="32"/>
-          <w:u w:val="single"/>
-        </w:rPr>
-        <w:t xml:space="preserve"> </w:t>
-      </w:r>
-      <w:r>
-        <w:rPr>
-          <w:b/>
-          <w:noProof/>
-          <w:sz w:val="32"/>
-          <w:szCs w:val="32"/>
-        </w:rPr>
-        <w:tab/>
-      </w:r>
+        <w:jc w:val="center"/>
+        <w:rPr>
+          <w:b/>
+          <w:noProof/>
+          <w:sz w:val="28"/>
+          <w:szCs w:val="28"/>
+        </w:rPr>
+      </w:pPr>
       <w:r>
         <w:rPr>
           <w:b/>
@@ -3645,6 +3423,7 @@
           <w:ilvl w:val="0"/>
           <w:numId w:val="9"/>
         </w:numPr>
+        <w:jc w:val="center"/>
         <w:rPr>
           <w:b/>
           <w:noProof/>
@@ -3669,6 +3448,7 @@
           <w:ilvl w:val="0"/>
           <w:numId w:val="9"/>
         </w:numPr>
+        <w:jc w:val="center"/>
         <w:rPr>
           <w:b/>
           <w:noProof/>
@@ -3693,6 +3473,7 @@
           <w:ilvl w:val="0"/>
           <w:numId w:val="9"/>
         </w:numPr>
+        <w:jc w:val="center"/>
         <w:rPr>
           <w:b/>
           <w:noProof/>
@@ -3712,6 +3493,7 @@
     </w:p>
     <w:p>
       <w:pPr>
+        <w:jc w:val="center"/>
         <w:rPr>
           <w:b/>
           <w:noProof/>
@@ -3748,6 +3530,7 @@
           <w:ilvl w:val="0"/>
           <w:numId w:val="10"/>
         </w:numPr>
+        <w:jc w:val="center"/>
         <w:rPr>
           <w:bCs/>
           <w:noProof/>
@@ -3797,6 +3580,7 @@
     </w:p>
     <w:p>
       <w:pPr>
+        <w:jc w:val="center"/>
         <w:rPr>
           <w:bCs/>
           <w:noProof/>
@@ -3855,6 +3639,7 @@
           <w:ilvl w:val="0"/>
           <w:numId w:val="10"/>
         </w:numPr>
+        <w:jc w:val="center"/>
         <w:rPr>
           <w:bCs/>
           <w:noProof/>
@@ -3879,6 +3664,7 @@
           <w:ilvl w:val="0"/>
           <w:numId w:val="10"/>
         </w:numPr>
+        <w:jc w:val="center"/>
         <w:rPr>
           <w:bCs/>
           <w:noProof/>
@@ -3898,6 +3684,7 @@
     </w:p>
     <w:p>
       <w:pPr>
+        <w:jc w:val="center"/>
         <w:rPr>
           <w:bCs/>
           <w:noProof/>
@@ -3943,11 +3730,12 @@
           <w:sz w:val="32"/>
           <w:szCs w:val="32"/>
         </w:rPr>
-        <w:t xml:space="preserve">and we write some piece of code in MC-01.html </w:t>
-      </w:r>
-    </w:p>
-    <w:p>
-      <w:pPr>
+        <w:t>and we write some piece of code in MC-01.html</w:t>
+      </w:r>
+    </w:p>
+    <w:p>
+      <w:pPr>
+        <w:jc w:val="center"/>
         <w:rPr>
           <w:bCs/>
           <w:noProof/>
@@ -3999,6 +3787,7 @@
     </w:p>
     <w:p>
       <w:pPr>
+        <w:jc w:val="center"/>
         <w:rPr>
           <w:bCs/>
           <w:noProof/>
@@ -4009,6 +3798,7 @@
     </w:p>
     <w:p>
       <w:pPr>
+        <w:jc w:val="center"/>
         <w:rPr>
           <w:bCs/>
           <w:noProof/>
@@ -4028,6 +3818,7 @@
     </w:p>
     <w:p>
       <w:pPr>
+        <w:jc w:val="center"/>
         <w:rPr>
           <w:bCs/>
           <w:noProof/>
@@ -4078,6 +3869,7 @@
     </w:p>
     <w:p>
       <w:pPr>
+        <w:jc w:val="center"/>
         <w:rPr>
           <w:bCs/>
           <w:noProof/>
@@ -4097,6 +3889,7 @@
     </w:p>
     <w:p>
       <w:pPr>
+        <w:jc w:val="center"/>
         <w:rPr>
           <w:bCs/>
           <w:noProof/>
@@ -4147,6 +3940,7 @@
     </w:p>
     <w:p>
       <w:pPr>
+        <w:jc w:val="center"/>
         <w:rPr>
           <w:bCs/>
           <w:noProof/>
@@ -4157,6 +3951,7 @@
     </w:p>
     <w:p>
       <w:pPr>
+        <w:jc w:val="center"/>
         <w:rPr>
           <w:bCs/>
           <w:i/>
@@ -4224,6 +4019,7 @@
     </w:p>
     <w:p>
       <w:pPr>
+        <w:jc w:val="center"/>
         <w:rPr>
           <w:bCs/>
           <w:noProof/>
@@ -4274,6 +4070,7 @@
     </w:p>
     <w:p>
       <w:pPr>
+        <w:jc w:val="center"/>
         <w:rPr>
           <w:bCs/>
           <w:noProof/>
@@ -4293,6 +4090,7 @@
     </w:p>
     <w:p>
       <w:pPr>
+        <w:jc w:val="center"/>
         <w:rPr>
           <w:b/>
           <w:bCs/>
@@ -4330,6 +4128,7 @@
     </w:p>
     <w:p>
       <w:pPr>
+        <w:jc w:val="center"/>
         <w:rPr>
           <w:bCs/>
           <w:noProof/>
@@ -4349,6 +4148,7 @@
     </w:p>
     <w:p>
       <w:pPr>
+        <w:jc w:val="center"/>
         <w:rPr>
           <w:bCs/>
           <w:noProof/>
@@ -4356,15 +4156,6 @@
           <w:szCs w:val="24"/>
         </w:rPr>
       </w:pPr>
-      <w:r>
-        <w:rPr>
-          <w:bCs/>
-          <w:noProof/>
-          <w:sz w:val="24"/>
-          <w:szCs w:val="24"/>
-        </w:rPr>
-        <w:tab/>
-      </w:r>
       <w:r>
         <w:rPr>
           <w:b/>
@@ -4391,80 +4182,741 @@
         </w:rPr>
         <w:t>branch -D “branchName”</w:t>
       </w:r>
-      <w:r>
-        <w:rPr>
-          <w:bCs/>
-          <w:noProof/>
-          <w:sz w:val="24"/>
-          <w:szCs w:val="24"/>
+    </w:p>
+    <w:p>
+      <w:pPr>
+        <w:jc w:val="center"/>
+        <w:rPr>
+          <w:b/>
+          <w:noProof/>
+          <w:sz w:val="28"/>
+          <w:szCs w:val="28"/>
+        </w:rPr>
+      </w:pPr>
+    </w:p>
+    <w:p>
+      <w:pPr>
+        <w:pStyle w:val="ListParagraph"/>
+        <w:jc w:val="center"/>
+        <w:rPr>
+          <w:noProof/>
+        </w:rPr>
+      </w:pPr>
+    </w:p>
+    <w:p>
+      <w:pPr>
+        <w:jc w:val="center"/>
+        <w:rPr>
+          <w:noProof/>
+        </w:rPr>
+      </w:pPr>
+    </w:p>
+    <w:p>
+      <w:pPr>
+        <w:jc w:val="center"/>
+        <w:rPr>
+          <w:noProof/>
+        </w:rPr>
+      </w:pPr>
+    </w:p>
+    <w:p>
+      <w:pPr>
+        <w:jc w:val="center"/>
+        <w:rPr>
+          <w:noProof/>
+        </w:rPr>
+      </w:pPr>
+    </w:p>
+    <w:p>
+      <w:pPr>
+        <w:jc w:val="center"/>
+        <w:rPr>
+          <w:noProof/>
+        </w:rPr>
+      </w:pPr>
+    </w:p>
+    <w:p>
+      <w:pPr>
+        <w:jc w:val="center"/>
+        <w:rPr>
+          <w:noProof/>
+        </w:rPr>
+      </w:pPr>
+    </w:p>
+    <w:p>
+      <w:pPr>
+        <w:jc w:val="center"/>
+        <w:rPr>
+          <w:noProof/>
+        </w:rPr>
+      </w:pPr>
+    </w:p>
+    <w:p>
+      <w:pPr>
+        <w:jc w:val="center"/>
+        <w:rPr>
+          <w:noProof/>
+        </w:rPr>
+      </w:pPr>
+    </w:p>
+    <w:p>
+      <w:pPr>
+        <w:jc w:val="center"/>
+        <w:rPr>
+          <w:b/>
+          <w:noProof/>
+          <w:sz w:val="56"/>
+          <w:szCs w:val="56"/>
+          <w:u w:val="single"/>
+        </w:rPr>
+      </w:pPr>
+      <w:r>
+        <w:rPr>
+          <w:b/>
+          <w:noProof/>
+          <w:sz w:val="56"/>
+          <w:szCs w:val="56"/>
+          <w:u w:val="single"/>
+        </w:rPr>
+        <w:lastRenderedPageBreak/>
+        <w:t xml:space="preserve">Lecture No </w:t>
+      </w:r>
+      <w:r>
+        <w:rPr>
+          <w:b/>
+          <w:noProof/>
+          <w:sz w:val="56"/>
+          <w:szCs w:val="56"/>
+          <w:u w:val="single"/>
+        </w:rPr>
+        <w:t>5</w:t>
+      </w:r>
+      <w:r>
+        <w:rPr>
+          <w:b/>
+          <w:noProof/>
+          <w:sz w:val="56"/>
+          <w:szCs w:val="56"/>
+          <w:u w:val="single"/>
+        </w:rPr>
+        <w:t xml:space="preserve">: </w:t>
+      </w:r>
+      <w:r>
+        <w:rPr>
+          <w:b/>
+          <w:noProof/>
+          <w:sz w:val="56"/>
+          <w:szCs w:val="56"/>
+          <w:u w:val="single"/>
+        </w:rPr>
+        <w:t>Android Studio</w:t>
+      </w:r>
+    </w:p>
+    <w:p>
+      <w:pPr>
+        <w:rPr>
+          <w:b/>
+          <w:noProof/>
+          <w:sz w:val="32"/>
+          <w:szCs w:val="32"/>
+          <w:u w:val="single"/>
+        </w:rPr>
+      </w:pPr>
+      <w:r>
+        <w:rPr>
+          <w:b/>
+          <w:noProof/>
+          <w:sz w:val="32"/>
+          <w:szCs w:val="32"/>
+          <w:u w:val="single"/>
+        </w:rPr>
+        <w:t>First Program: Hellow Worlld!!</w:t>
+      </w:r>
+    </w:p>
+    <w:p>
+      <w:pPr>
+        <w:rPr>
+          <w:noProof/>
+        </w:rPr>
+      </w:pPr>
+    </w:p>
+    <w:p>
+      <w:pPr>
+        <w:pStyle w:val="ListParagraph"/>
+        <w:numPr>
+          <w:ilvl w:val="0"/>
+          <w:numId w:val="11"/>
+        </w:numPr>
+        <w:rPr>
+          <w:noProof/>
+        </w:rPr>
+      </w:pPr>
+      <w:r>
+        <w:rPr>
+          <w:noProof/>
+        </w:rPr>
+        <w:t>Open Android Studio on your laptop</w:t>
+      </w:r>
+    </w:p>
+    <w:p>
+      <w:pPr>
+        <w:rPr>
+          <w:noProof/>
+        </w:rPr>
+      </w:pPr>
+      <w:r>
+        <w:rPr>
+          <w:noProof/>
+        </w:rPr>
+        <w:drawing>
+          <wp:inline distT="0" distB="0" distL="0" distR="0" wp14:anchorId="7039E671" wp14:editId="04E54FBF">
+            <wp:extent cx="5943600" cy="3707765"/>
+            <wp:effectExtent l="0" t="0" r="0" b="6985"/>
+            <wp:docPr id="23" name="Picture 23"/>
+            <wp:cNvGraphicFramePr>
+              <a:graphicFrameLocks xmlns:a="http://schemas.openxmlformats.org/drawingml/2006/main" noChangeAspect="1"/>
+            </wp:cNvGraphicFramePr>
+            <a:graphic xmlns:a="http://schemas.openxmlformats.org/drawingml/2006/main">
+              <a:graphicData uri="http://schemas.openxmlformats.org/drawingml/2006/picture">
+                <pic:pic xmlns:pic="http://schemas.openxmlformats.org/drawingml/2006/picture">
+                  <pic:nvPicPr>
+                    <pic:cNvPr id="1" name=""/>
+                    <pic:cNvPicPr/>
+                  </pic:nvPicPr>
+                  <pic:blipFill>
+                    <a:blip r:embed="rId30"/>
+                    <a:stretch>
+                      <a:fillRect/>
+                    </a:stretch>
+                  </pic:blipFill>
+                  <pic:spPr>
+                    <a:xfrm>
+                      <a:off x="0" y="0"/>
+                      <a:ext cx="5943600" cy="3707765"/>
+                    </a:xfrm>
+                    <a:prstGeom prst="rect">
+                      <a:avLst/>
+                    </a:prstGeom>
+                  </pic:spPr>
+                </pic:pic>
+              </a:graphicData>
+            </a:graphic>
+          </wp:inline>
+        </w:drawing>
+      </w:r>
+    </w:p>
+    <w:p>
+      <w:pPr>
+        <w:pStyle w:val="ListParagraph"/>
+        <w:numPr>
+          <w:ilvl w:val="0"/>
+          <w:numId w:val="11"/>
+        </w:numPr>
+        <w:rPr>
+          <w:noProof/>
+        </w:rPr>
+      </w:pPr>
+      <w:r>
+        <w:rPr>
+          <w:noProof/>
+        </w:rPr>
+        <w:t xml:space="preserve">Select Start a new Android Studio Project and choose Empty Activity. </w:t>
+      </w:r>
+    </w:p>
+    <w:p>
+      <w:pPr>
+        <w:rPr>
+          <w:noProof/>
+        </w:rPr>
+      </w:pPr>
+      <w:r>
+        <w:rPr>
+          <w:noProof/>
+        </w:rPr>
+        <w:lastRenderedPageBreak/>
+        <w:drawing>
+          <wp:inline distT="0" distB="0" distL="0" distR="0" wp14:anchorId="53B8CD82" wp14:editId="33D98E52">
+            <wp:extent cx="5943600" cy="4270375"/>
+            <wp:effectExtent l="0" t="0" r="0" b="0"/>
+            <wp:docPr id="24" name="Picture 24"/>
+            <wp:cNvGraphicFramePr>
+              <a:graphicFrameLocks xmlns:a="http://schemas.openxmlformats.org/drawingml/2006/main" noChangeAspect="1"/>
+            </wp:cNvGraphicFramePr>
+            <a:graphic xmlns:a="http://schemas.openxmlformats.org/drawingml/2006/main">
+              <a:graphicData uri="http://schemas.openxmlformats.org/drawingml/2006/picture">
+                <pic:pic xmlns:pic="http://schemas.openxmlformats.org/drawingml/2006/picture">
+                  <pic:nvPicPr>
+                    <pic:cNvPr id="1" name=""/>
+                    <pic:cNvPicPr/>
+                  </pic:nvPicPr>
+                  <pic:blipFill>
+                    <a:blip r:embed="rId31"/>
+                    <a:stretch>
+                      <a:fillRect/>
+                    </a:stretch>
+                  </pic:blipFill>
+                  <pic:spPr>
+                    <a:xfrm>
+                      <a:off x="0" y="0"/>
+                      <a:ext cx="5943600" cy="4270375"/>
+                    </a:xfrm>
+                    <a:prstGeom prst="rect">
+                      <a:avLst/>
+                    </a:prstGeom>
+                  </pic:spPr>
+                </pic:pic>
+              </a:graphicData>
+            </a:graphic>
+          </wp:inline>
+        </w:drawing>
+      </w:r>
+    </w:p>
+    <w:p>
+      <w:pPr>
+        <w:pStyle w:val="ListParagraph"/>
+        <w:numPr>
+          <w:ilvl w:val="0"/>
+          <w:numId w:val="11"/>
+        </w:numPr>
+        <w:rPr>
+          <w:noProof/>
+        </w:rPr>
+      </w:pPr>
+      <w:r>
+        <w:rPr>
+          <w:noProof/>
+        </w:rPr>
+        <w:t>Fill the required fields.</w:t>
+      </w:r>
+    </w:p>
+    <w:p>
+      <w:pPr>
+        <w:ind w:left="360"/>
+        <w:rPr>
+          <w:noProof/>
+        </w:rPr>
+      </w:pPr>
+      <w:r>
+        <w:rPr>
+          <w:noProof/>
+        </w:rPr>
+        <w:drawing>
+          <wp:inline distT="0" distB="0" distL="0" distR="0" wp14:anchorId="29F55216" wp14:editId="19E1B7F1">
+            <wp:extent cx="5943600" cy="3341370"/>
+            <wp:effectExtent l="0" t="0" r="0" b="0"/>
+            <wp:docPr id="28" name="Picture 28"/>
+            <wp:cNvGraphicFramePr>
+              <a:graphicFrameLocks xmlns:a="http://schemas.openxmlformats.org/drawingml/2006/main" noChangeAspect="1"/>
+            </wp:cNvGraphicFramePr>
+            <a:graphic xmlns:a="http://schemas.openxmlformats.org/drawingml/2006/main">
+              <a:graphicData uri="http://schemas.openxmlformats.org/drawingml/2006/picture">
+                <pic:pic xmlns:pic="http://schemas.openxmlformats.org/drawingml/2006/picture">
+                  <pic:nvPicPr>
+                    <pic:cNvPr id="1" name=""/>
+                    <pic:cNvPicPr/>
+                  </pic:nvPicPr>
+                  <pic:blipFill>
+                    <a:blip r:embed="rId32"/>
+                    <a:stretch>
+                      <a:fillRect/>
+                    </a:stretch>
+                  </pic:blipFill>
+                  <pic:spPr>
+                    <a:xfrm>
+                      <a:off x="0" y="0"/>
+                      <a:ext cx="5943600" cy="3341370"/>
+                    </a:xfrm>
+                    <a:prstGeom prst="rect">
+                      <a:avLst/>
+                    </a:prstGeom>
+                  </pic:spPr>
+                </pic:pic>
+              </a:graphicData>
+            </a:graphic>
+          </wp:inline>
+        </w:drawing>
+      </w:r>
+    </w:p>
+    <w:p>
+      <w:pPr>
+        <w:ind w:left="360"/>
+        <w:rPr>
+          <w:noProof/>
+        </w:rPr>
+      </w:pPr>
+      <w:r>
+        <w:rPr>
+          <w:noProof/>
+        </w:rPr>
+        <w:lastRenderedPageBreak/>
+        <w:drawing>
+          <wp:inline distT="0" distB="0" distL="0" distR="0" wp14:anchorId="2A867EF6" wp14:editId="0756228B">
+            <wp:extent cx="5943600" cy="3341370"/>
+            <wp:effectExtent l="0" t="0" r="0" b="0"/>
+            <wp:docPr id="29" name="Picture 29"/>
+            <wp:cNvGraphicFramePr>
+              <a:graphicFrameLocks xmlns:a="http://schemas.openxmlformats.org/drawingml/2006/main" noChangeAspect="1"/>
+            </wp:cNvGraphicFramePr>
+            <a:graphic xmlns:a="http://schemas.openxmlformats.org/drawingml/2006/main">
+              <a:graphicData uri="http://schemas.openxmlformats.org/drawingml/2006/picture">
+                <pic:pic xmlns:pic="http://schemas.openxmlformats.org/drawingml/2006/picture">
+                  <pic:nvPicPr>
+                    <pic:cNvPr id="1" name=""/>
+                    <pic:cNvPicPr/>
+                  </pic:nvPicPr>
+                  <pic:blipFill>
+                    <a:blip r:embed="rId33"/>
+                    <a:stretch>
+                      <a:fillRect/>
+                    </a:stretch>
+                  </pic:blipFill>
+                  <pic:spPr>
+                    <a:xfrm>
+                      <a:off x="0" y="0"/>
+                      <a:ext cx="5943600" cy="3341370"/>
+                    </a:xfrm>
+                    <a:prstGeom prst="rect">
+                      <a:avLst/>
+                    </a:prstGeom>
+                  </pic:spPr>
+                </pic:pic>
+              </a:graphicData>
+            </a:graphic>
+          </wp:inline>
+        </w:drawing>
+      </w:r>
+    </w:p>
+    <w:p>
+      <w:pPr>
+        <w:ind w:left="360"/>
+        <w:rPr>
+          <w:noProof/>
+        </w:rPr>
+      </w:pPr>
+      <w:r>
+        <w:rPr>
+          <w:noProof/>
+        </w:rPr>
+        <w:t>You have two tabs</w:t>
+      </w:r>
+    </w:p>
+    <w:p>
+      <w:pPr>
+        <w:ind w:left="360"/>
+        <w:rPr>
+          <w:bCs/>
+          <w:noProof/>
+          <w:sz w:val="28"/>
+          <w:szCs w:val="28"/>
+        </w:rPr>
+      </w:pPr>
+      <w:r>
+        <w:rPr>
+          <w:b/>
+          <w:noProof/>
+          <w:sz w:val="28"/>
+          <w:szCs w:val="28"/>
+          <w:u w:val="single"/>
+        </w:rPr>
+        <w:t>Main Activity</w:t>
+      </w:r>
+      <w:r>
+        <w:rPr>
+          <w:b/>
+          <w:noProof/>
+          <w:sz w:val="28"/>
+          <w:szCs w:val="28"/>
+          <w:u w:val="single"/>
+        </w:rPr>
+        <w:t>:</w:t>
+      </w:r>
+      <w:r>
+        <w:rPr>
+          <w:b/>
+          <w:noProof/>
+          <w:sz w:val="28"/>
+          <w:szCs w:val="28"/>
+          <w:u w:val="single"/>
+        </w:rPr>
+        <w:br/>
+      </w:r>
+      <w:r>
+        <w:rPr>
+          <w:bCs/>
+          <w:noProof/>
+          <w:sz w:val="28"/>
+          <w:szCs w:val="28"/>
         </w:rPr>
         <w:tab/>
-      </w:r>
-    </w:p>
-    <w:p>
-      <w:pPr>
-        <w:rPr>
-          <w:b/>
-          <w:noProof/>
-          <w:sz w:val="28"/>
-          <w:szCs w:val="28"/>
-        </w:rPr>
-      </w:pPr>
-    </w:p>
-    <w:p>
-      <w:pPr>
-        <w:pStyle w:val="ListParagraph"/>
-        <w:rPr>
-          <w:noProof/>
-        </w:rPr>
-      </w:pPr>
-    </w:p>
-    <w:p>
-      <w:pPr>
-        <w:rPr>
-          <w:noProof/>
-        </w:rPr>
-      </w:pPr>
-    </w:p>
-    <w:p>
-      <w:pPr>
-        <w:rPr>
-          <w:noProof/>
-        </w:rPr>
-      </w:pPr>
-    </w:p>
-    <w:p>
-      <w:pPr>
-        <w:rPr>
-          <w:noProof/>
-        </w:rPr>
-      </w:pPr>
-    </w:p>
-    <w:p>
-      <w:pPr>
-        <w:rPr>
-          <w:noProof/>
-        </w:rPr>
-      </w:pPr>
-    </w:p>
-    <w:p>
-      <w:pPr>
-        <w:rPr>
-          <w:noProof/>
-        </w:rPr>
-      </w:pPr>
-    </w:p>
-    <w:p>
-      <w:pPr>
-        <w:rPr>
-          <w:noProof/>
-        </w:rPr>
-      </w:pPr>
-    </w:p>
-    <w:p>
-      <w:pPr>
-        <w:rPr>
-          <w:noProof/>
+        <w:t>All code will be paste here including variabes logics functions.</w:t>
+      </w:r>
+    </w:p>
+    <w:p>
+      <w:pPr>
+        <w:ind w:left="360"/>
+        <w:rPr>
+          <w:b/>
+          <w:noProof/>
+          <w:sz w:val="28"/>
+          <w:szCs w:val="28"/>
+          <w:u w:val="single"/>
+        </w:rPr>
+      </w:pPr>
+      <w:r>
+        <w:rPr>
+          <w:b/>
+          <w:noProof/>
+          <w:sz w:val="28"/>
+          <w:szCs w:val="28"/>
+          <w:u w:val="single"/>
+        </w:rPr>
+        <w:t>Activity_main.xml:</w:t>
+      </w:r>
+    </w:p>
+    <w:p>
+      <w:pPr>
+        <w:ind w:left="360"/>
+        <w:rPr>
+          <w:bCs/>
+          <w:noProof/>
+          <w:sz w:val="28"/>
+          <w:szCs w:val="28"/>
+        </w:rPr>
+      </w:pPr>
+      <w:r>
+        <w:rPr>
+          <w:bCs/>
+          <w:noProof/>
+          <w:sz w:val="28"/>
+          <w:szCs w:val="28"/>
+        </w:rPr>
+        <w:tab/>
+      </w:r>
+      <w:r>
+        <w:rPr>
+          <w:bCs/>
+          <w:noProof/>
+          <w:sz w:val="28"/>
+          <w:szCs w:val="28"/>
+        </w:rPr>
+        <w:t xml:space="preserve">It is </w:t>
+      </w:r>
+      <w:r>
+        <w:rPr>
+          <w:bCs/>
+          <w:noProof/>
+          <w:sz w:val="28"/>
+          <w:szCs w:val="28"/>
+        </w:rPr>
+        <w:t xml:space="preserve">for </w:t>
+      </w:r>
+      <w:r>
+        <w:rPr>
+          <w:bCs/>
+          <w:noProof/>
+          <w:sz w:val="28"/>
+          <w:szCs w:val="28"/>
+        </w:rPr>
+        <w:t>GUI</w:t>
+      </w:r>
+      <w:r>
+        <w:rPr>
+          <w:bCs/>
+          <w:noProof/>
+          <w:sz w:val="28"/>
+          <w:szCs w:val="28"/>
+        </w:rPr>
+        <w:t>.</w:t>
+      </w:r>
+      <w:r>
+        <w:rPr>
+          <w:bCs/>
+          <w:noProof/>
+          <w:sz w:val="28"/>
+          <w:szCs w:val="28"/>
+        </w:rPr>
+        <w:t xml:space="preserve"> </w:t>
+      </w:r>
+      <w:r>
+        <w:rPr>
+          <w:bCs/>
+          <w:noProof/>
+          <w:sz w:val="28"/>
+          <w:szCs w:val="28"/>
+        </w:rPr>
+        <w:tab/>
+      </w:r>
+      <w:r>
+        <w:rPr>
+          <w:bCs/>
+          <w:noProof/>
+          <w:sz w:val="28"/>
+          <w:szCs w:val="28"/>
+        </w:rPr>
+        <w:br/>
+      </w:r>
+      <w:r>
+        <w:rPr>
+          <w:noProof/>
+        </w:rPr>
+        <w:drawing>
+          <wp:inline distT="0" distB="0" distL="0" distR="0" wp14:anchorId="6E361947" wp14:editId="07AD22B0">
+            <wp:extent cx="5943600" cy="3341370"/>
+            <wp:effectExtent l="0" t="0" r="0" b="0"/>
+            <wp:docPr id="30" name="Picture 30"/>
+            <wp:cNvGraphicFramePr>
+              <a:graphicFrameLocks xmlns:a="http://schemas.openxmlformats.org/drawingml/2006/main" noChangeAspect="1"/>
+            </wp:cNvGraphicFramePr>
+            <a:graphic xmlns:a="http://schemas.openxmlformats.org/drawingml/2006/main">
+              <a:graphicData uri="http://schemas.openxmlformats.org/drawingml/2006/picture">
+                <pic:pic xmlns:pic="http://schemas.openxmlformats.org/drawingml/2006/picture">
+                  <pic:nvPicPr>
+                    <pic:cNvPr id="1" name=""/>
+                    <pic:cNvPicPr/>
+                  </pic:nvPicPr>
+                  <pic:blipFill>
+                    <a:blip r:embed="rId34"/>
+                    <a:stretch>
+                      <a:fillRect/>
+                    </a:stretch>
+                  </pic:blipFill>
+                  <pic:spPr>
+                    <a:xfrm>
+                      <a:off x="0" y="0"/>
+                      <a:ext cx="5943600" cy="3341370"/>
+                    </a:xfrm>
+                    <a:prstGeom prst="rect">
+                      <a:avLst/>
+                    </a:prstGeom>
+                  </pic:spPr>
+                </pic:pic>
+              </a:graphicData>
+            </a:graphic>
+          </wp:inline>
+        </w:drawing>
+      </w:r>
+    </w:p>
+    <w:p>
+      <w:pPr>
+        <w:ind w:left="360"/>
+        <w:rPr>
+          <w:bCs/>
+          <w:noProof/>
+          <w:sz w:val="28"/>
+          <w:szCs w:val="28"/>
+        </w:rPr>
+      </w:pPr>
+      <w:r>
+        <w:rPr>
+          <w:bCs/>
+          <w:noProof/>
+          <w:sz w:val="28"/>
+          <w:szCs w:val="28"/>
+        </w:rPr>
+        <w:lastRenderedPageBreak/>
+        <w:t>From activity_main.xml we can add buttons, text fields inpiut fields or different GUI options in our application</w:t>
+      </w:r>
+    </w:p>
+    <w:p>
+      <w:pPr>
+        <w:pStyle w:val="ListParagraph"/>
+        <w:numPr>
+          <w:ilvl w:val="0"/>
+          <w:numId w:val="12"/>
+        </w:numPr>
+        <w:rPr>
+          <w:bCs/>
+          <w:noProof/>
+          <w:sz w:val="28"/>
+          <w:szCs w:val="28"/>
+        </w:rPr>
+      </w:pPr>
+      <w:r>
+        <w:rPr>
+          <w:bCs/>
+          <w:noProof/>
+          <w:sz w:val="28"/>
+          <w:szCs w:val="28"/>
+        </w:rPr>
+        <w:t xml:space="preserve">Adjust margins </w:t>
+      </w:r>
+    </w:p>
+    <w:p>
+      <w:pPr>
+        <w:pStyle w:val="ListParagraph"/>
+        <w:numPr>
+          <w:ilvl w:val="0"/>
+          <w:numId w:val="12"/>
+        </w:numPr>
+        <w:rPr>
+          <w:bCs/>
+          <w:noProof/>
+          <w:sz w:val="28"/>
+          <w:szCs w:val="28"/>
+        </w:rPr>
+      </w:pPr>
+      <w:r>
+        <w:rPr>
+          <w:bCs/>
+          <w:noProof/>
+          <w:sz w:val="28"/>
+          <w:szCs w:val="28"/>
+        </w:rPr>
+        <w:t>Apply constrains etc</w:t>
+      </w:r>
+    </w:p>
+    <w:p>
+      <w:pPr>
+        <w:rPr>
+          <w:b/>
+          <w:bCs/>
+          <w:noProof/>
+          <w:sz w:val="36"/>
+          <w:szCs w:val="36"/>
+          <w:u w:val="single"/>
+        </w:rPr>
+      </w:pPr>
+      <w:r>
+        <w:rPr>
+          <w:b/>
+          <w:bCs/>
+          <w:noProof/>
+          <w:sz w:val="36"/>
+          <w:szCs w:val="36"/>
+          <w:u w:val="single"/>
+        </w:rPr>
+        <w:t>Writ</w:t>
+      </w:r>
+      <w:r>
+        <w:rPr>
+          <w:b/>
+          <w:bCs/>
+          <w:noProof/>
+          <w:sz w:val="36"/>
+          <w:szCs w:val="36"/>
+          <w:u w:val="single"/>
+        </w:rPr>
+        <w:t>ing</w:t>
+      </w:r>
+      <w:r>
+        <w:rPr>
+          <w:b/>
+          <w:bCs/>
+          <w:noProof/>
+          <w:sz w:val="36"/>
+          <w:szCs w:val="36"/>
+          <w:u w:val="single"/>
+        </w:rPr>
+        <w:t xml:space="preserve"> Hello World in our first app</w:t>
+      </w:r>
+    </w:p>
+    <w:p>
+      <w:pPr>
+        <w:rPr>
+          <w:bCs/>
+          <w:noProof/>
+          <w:sz w:val="28"/>
+          <w:szCs w:val="28"/>
         </w:rPr>
       </w:pPr>
     </w:p>
@@ -4943,6 +5395,184 @@
     </w:lvl>
   </w:abstractNum>
   <w:abstractNum w:abstractNumId="5" w15:restartNumberingAfterBreak="0">
+    <w:nsid w:val="309C1CD5"/>
+    <w:multiLevelType w:val="hybridMultilevel"/>
+    <w:tmpl w:val="C59C7EFE"/>
+    <w:lvl w:ilvl="0" w:tplc="DC624C12">
+      <w:start w:val="1"/>
+      <w:numFmt w:val="lowerRoman"/>
+      <w:lvlText w:val="(%1)"/>
+      <w:lvlJc w:val="left"/>
+      <w:pPr>
+        <w:ind w:left="1080" w:hanging="720"/>
+      </w:pPr>
+      <w:rPr>
+        <w:rFonts w:hint="default"/>
+      </w:rPr>
+    </w:lvl>
+    <w:lvl w:ilvl="1" w:tplc="04090019" w:tentative="1">
+      <w:start w:val="1"/>
+      <w:numFmt w:val="lowerLetter"/>
+      <w:lvlText w:val="%2."/>
+      <w:lvlJc w:val="left"/>
+      <w:pPr>
+        <w:ind w:left="1440" w:hanging="360"/>
+      </w:pPr>
+    </w:lvl>
+    <w:lvl w:ilvl="2" w:tplc="0409001B" w:tentative="1">
+      <w:start w:val="1"/>
+      <w:numFmt w:val="lowerRoman"/>
+      <w:lvlText w:val="%3."/>
+      <w:lvlJc w:val="right"/>
+      <w:pPr>
+        <w:ind w:left="2160" w:hanging="180"/>
+      </w:pPr>
+    </w:lvl>
+    <w:lvl w:ilvl="3" w:tplc="0409000F" w:tentative="1">
+      <w:start w:val="1"/>
+      <w:numFmt w:val="decimal"/>
+      <w:lvlText w:val="%4."/>
+      <w:lvlJc w:val="left"/>
+      <w:pPr>
+        <w:ind w:left="2880" w:hanging="360"/>
+      </w:pPr>
+    </w:lvl>
+    <w:lvl w:ilvl="4" w:tplc="04090019" w:tentative="1">
+      <w:start w:val="1"/>
+      <w:numFmt w:val="lowerLetter"/>
+      <w:lvlText w:val="%5."/>
+      <w:lvlJc w:val="left"/>
+      <w:pPr>
+        <w:ind w:left="3600" w:hanging="360"/>
+      </w:pPr>
+    </w:lvl>
+    <w:lvl w:ilvl="5" w:tplc="0409001B" w:tentative="1">
+      <w:start w:val="1"/>
+      <w:numFmt w:val="lowerRoman"/>
+      <w:lvlText w:val="%6."/>
+      <w:lvlJc w:val="right"/>
+      <w:pPr>
+        <w:ind w:left="4320" w:hanging="180"/>
+      </w:pPr>
+    </w:lvl>
+    <w:lvl w:ilvl="6" w:tplc="0409000F" w:tentative="1">
+      <w:start w:val="1"/>
+      <w:numFmt w:val="decimal"/>
+      <w:lvlText w:val="%7."/>
+      <w:lvlJc w:val="left"/>
+      <w:pPr>
+        <w:ind w:left="5040" w:hanging="360"/>
+      </w:pPr>
+    </w:lvl>
+    <w:lvl w:ilvl="7" w:tplc="04090019" w:tentative="1">
+      <w:start w:val="1"/>
+      <w:numFmt w:val="lowerLetter"/>
+      <w:lvlText w:val="%8."/>
+      <w:lvlJc w:val="left"/>
+      <w:pPr>
+        <w:ind w:left="5760" w:hanging="360"/>
+      </w:pPr>
+    </w:lvl>
+    <w:lvl w:ilvl="8" w:tplc="0409001B" w:tentative="1">
+      <w:start w:val="1"/>
+      <w:numFmt w:val="lowerRoman"/>
+      <w:lvlText w:val="%9."/>
+      <w:lvlJc w:val="right"/>
+      <w:pPr>
+        <w:ind w:left="6480" w:hanging="180"/>
+      </w:pPr>
+    </w:lvl>
+  </w:abstractNum>
+  <w:abstractNum w:abstractNumId="6" w15:restartNumberingAfterBreak="0">
+    <w:nsid w:val="36226B73"/>
+    <w:multiLevelType w:val="hybridMultilevel"/>
+    <w:tmpl w:val="AB28A866"/>
+    <w:lvl w:ilvl="0" w:tplc="0409000F">
+      <w:start w:val="1"/>
+      <w:numFmt w:val="decimal"/>
+      <w:lvlText w:val="%1."/>
+      <w:lvlJc w:val="left"/>
+      <w:pPr>
+        <w:ind w:left="720" w:hanging="360"/>
+      </w:pPr>
+      <w:rPr>
+        <w:rFonts w:hint="default"/>
+      </w:rPr>
+    </w:lvl>
+    <w:lvl w:ilvl="1" w:tplc="04090019" w:tentative="1">
+      <w:start w:val="1"/>
+      <w:numFmt w:val="lowerLetter"/>
+      <w:lvlText w:val="%2."/>
+      <w:lvlJc w:val="left"/>
+      <w:pPr>
+        <w:ind w:left="1440" w:hanging="360"/>
+      </w:pPr>
+    </w:lvl>
+    <w:lvl w:ilvl="2" w:tplc="0409001B" w:tentative="1">
+      <w:start w:val="1"/>
+      <w:numFmt w:val="lowerRoman"/>
+      <w:lvlText w:val="%3."/>
+      <w:lvlJc w:val="right"/>
+      <w:pPr>
+        <w:ind w:left="2160" w:hanging="180"/>
+      </w:pPr>
+    </w:lvl>
+    <w:lvl w:ilvl="3" w:tplc="0409000F" w:tentative="1">
+      <w:start w:val="1"/>
+      <w:numFmt w:val="decimal"/>
+      <w:lvlText w:val="%4."/>
+      <w:lvlJc w:val="left"/>
+      <w:pPr>
+        <w:ind w:left="2880" w:hanging="360"/>
+      </w:pPr>
+    </w:lvl>
+    <w:lvl w:ilvl="4" w:tplc="04090019" w:tentative="1">
+      <w:start w:val="1"/>
+      <w:numFmt w:val="lowerLetter"/>
+      <w:lvlText w:val="%5."/>
+      <w:lvlJc w:val="left"/>
+      <w:pPr>
+        <w:ind w:left="3600" w:hanging="360"/>
+      </w:pPr>
+    </w:lvl>
+    <w:lvl w:ilvl="5" w:tplc="0409001B" w:tentative="1">
+      <w:start w:val="1"/>
+      <w:numFmt w:val="lowerRoman"/>
+      <w:lvlText w:val="%6."/>
+      <w:lvlJc w:val="right"/>
+      <w:pPr>
+        <w:ind w:left="4320" w:hanging="180"/>
+      </w:pPr>
+    </w:lvl>
+    <w:lvl w:ilvl="6" w:tplc="0409000F" w:tentative="1">
+      <w:start w:val="1"/>
+      <w:numFmt w:val="decimal"/>
+      <w:lvlText w:val="%7."/>
+      <w:lvlJc w:val="left"/>
+      <w:pPr>
+        <w:ind w:left="5040" w:hanging="360"/>
+      </w:pPr>
+    </w:lvl>
+    <w:lvl w:ilvl="7" w:tplc="04090019" w:tentative="1">
+      <w:start w:val="1"/>
+      <w:numFmt w:val="lowerLetter"/>
+      <w:lvlText w:val="%8."/>
+      <w:lvlJc w:val="left"/>
+      <w:pPr>
+        <w:ind w:left="5760" w:hanging="360"/>
+      </w:pPr>
+    </w:lvl>
+    <w:lvl w:ilvl="8" w:tplc="0409001B" w:tentative="1">
+      <w:start w:val="1"/>
+      <w:numFmt w:val="lowerRoman"/>
+      <w:lvlText w:val="%9."/>
+      <w:lvlJc w:val="right"/>
+      <w:pPr>
+        <w:ind w:left="6480" w:hanging="180"/>
+      </w:pPr>
+    </w:lvl>
+  </w:abstractNum>
+  <w:abstractNum w:abstractNumId="7" w15:restartNumberingAfterBreak="0">
     <w:nsid w:val="38D63339"/>
     <w:multiLevelType w:val="hybridMultilevel"/>
     <w:tmpl w:val="41FE2616"/>
@@ -5031,7 +5661,96 @@
       </w:pPr>
     </w:lvl>
   </w:abstractNum>
-  <w:abstractNum w:abstractNumId="6" w15:restartNumberingAfterBreak="0">
+  <w:abstractNum w:abstractNumId="8" w15:restartNumberingAfterBreak="0">
+    <w:nsid w:val="38F96D38"/>
+    <w:multiLevelType w:val="hybridMultilevel"/>
+    <w:tmpl w:val="C17666E8"/>
+    <w:lvl w:ilvl="0" w:tplc="0409000F">
+      <w:start w:val="1"/>
+      <w:numFmt w:val="decimal"/>
+      <w:lvlText w:val="%1."/>
+      <w:lvlJc w:val="left"/>
+      <w:pPr>
+        <w:ind w:left="720" w:hanging="360"/>
+      </w:pPr>
+      <w:rPr>
+        <w:rFonts w:hint="default"/>
+      </w:rPr>
+    </w:lvl>
+    <w:lvl w:ilvl="1" w:tplc="04090019" w:tentative="1">
+      <w:start w:val="1"/>
+      <w:numFmt w:val="lowerLetter"/>
+      <w:lvlText w:val="%2."/>
+      <w:lvlJc w:val="left"/>
+      <w:pPr>
+        <w:ind w:left="1440" w:hanging="360"/>
+      </w:pPr>
+    </w:lvl>
+    <w:lvl w:ilvl="2" w:tplc="0409001B" w:tentative="1">
+      <w:start w:val="1"/>
+      <w:numFmt w:val="lowerRoman"/>
+      <w:lvlText w:val="%3."/>
+      <w:lvlJc w:val="right"/>
+      <w:pPr>
+        <w:ind w:left="2160" w:hanging="180"/>
+      </w:pPr>
+    </w:lvl>
+    <w:lvl w:ilvl="3" w:tplc="0409000F" w:tentative="1">
+      <w:start w:val="1"/>
+      <w:numFmt w:val="decimal"/>
+      <w:lvlText w:val="%4."/>
+      <w:lvlJc w:val="left"/>
+      <w:pPr>
+        <w:ind w:left="2880" w:hanging="360"/>
+      </w:pPr>
+    </w:lvl>
+    <w:lvl w:ilvl="4" w:tplc="04090019" w:tentative="1">
+      <w:start w:val="1"/>
+      <w:numFmt w:val="lowerLetter"/>
+      <w:lvlText w:val="%5."/>
+      <w:lvlJc w:val="left"/>
+      <w:pPr>
+        <w:ind w:left="3600" w:hanging="360"/>
+      </w:pPr>
+    </w:lvl>
+    <w:lvl w:ilvl="5" w:tplc="0409001B" w:tentative="1">
+      <w:start w:val="1"/>
+      <w:numFmt w:val="lowerRoman"/>
+      <w:lvlText w:val="%6."/>
+      <w:lvlJc w:val="right"/>
+      <w:pPr>
+        <w:ind w:left="4320" w:hanging="180"/>
+      </w:pPr>
+    </w:lvl>
+    <w:lvl w:ilvl="6" w:tplc="0409000F" w:tentative="1">
+      <w:start w:val="1"/>
+      <w:numFmt w:val="decimal"/>
+      <w:lvlText w:val="%7."/>
+      <w:lvlJc w:val="left"/>
+      <w:pPr>
+        <w:ind w:left="5040" w:hanging="360"/>
+      </w:pPr>
+    </w:lvl>
+    <w:lvl w:ilvl="7" w:tplc="04090019" w:tentative="1">
+      <w:start w:val="1"/>
+      <w:numFmt w:val="lowerLetter"/>
+      <w:lvlText w:val="%8."/>
+      <w:lvlJc w:val="left"/>
+      <w:pPr>
+        <w:ind w:left="5760" w:hanging="360"/>
+      </w:pPr>
+    </w:lvl>
+    <w:lvl w:ilvl="8" w:tplc="0409001B" w:tentative="1">
+      <w:start w:val="1"/>
+      <w:numFmt w:val="lowerRoman"/>
+      <w:lvlText w:val="%9."/>
+      <w:lvlJc w:val="right"/>
+      <w:pPr>
+        <w:ind w:left="6480" w:hanging="180"/>
+      </w:pPr>
+    </w:lvl>
+  </w:abstractNum>
+  <w:abstractNum w:abstractNumId="9" w15:restartNumberingAfterBreak="0">
     <w:nsid w:val="4FA25289"/>
     <w:multiLevelType w:val="hybridMultilevel"/>
     <w:tmpl w:val="8E06F7FE"/>
@@ -5120,7 +5839,7 @@
       </w:pPr>
     </w:lvl>
   </w:abstractNum>
-  <w:abstractNum w:abstractNumId="7" w15:restartNumberingAfterBreak="0">
+  <w:abstractNum w:abstractNumId="10" w15:restartNumberingAfterBreak="0">
     <w:nsid w:val="592F16B2"/>
     <w:multiLevelType w:val="hybridMultilevel"/>
     <w:tmpl w:val="CB2876D8"/>
@@ -5209,7 +5928,7 @@
       </w:pPr>
     </w:lvl>
   </w:abstractNum>
-  <w:abstractNum w:abstractNumId="8" w15:restartNumberingAfterBreak="0">
+  <w:abstractNum w:abstractNumId="11" w15:restartNumberingAfterBreak="0">
     <w:nsid w:val="6788286E"/>
     <w:multiLevelType w:val="hybridMultilevel"/>
     <w:tmpl w:val="99783658"/>
@@ -5298,7 +6017,7 @@
       </w:pPr>
     </w:lvl>
   </w:abstractNum>
-  <w:abstractNum w:abstractNumId="9" w15:restartNumberingAfterBreak="0">
+  <w:abstractNum w:abstractNumId="12" w15:restartNumberingAfterBreak="0">
     <w:nsid w:val="7A6A78A0"/>
     <w:multiLevelType w:val="hybridMultilevel"/>
     <w:tmpl w:val="BCA237C6"/>
@@ -5391,7 +6110,7 @@
     <w:abstractNumId w:val="1"/>
   </w:num>
   <w:num w:numId="2">
-    <w:abstractNumId w:val="6"/>
+    <w:abstractNumId w:val="9"/>
   </w:num>
   <w:num w:numId="3">
     <w:abstractNumId w:val="2"/>
@@ -5403,19 +6122,28 @@
     <w:abstractNumId w:val="3"/>
   </w:num>
   <w:num w:numId="6">
-    <w:abstractNumId w:val="5"/>
+    <w:abstractNumId w:val="7"/>
   </w:num>
   <w:num w:numId="7">
-    <w:abstractNumId w:val="8"/>
+    <w:abstractNumId w:val="11"/>
   </w:num>
   <w:num w:numId="8">
     <w:abstractNumId w:val="4"/>
   </w:num>
   <w:num w:numId="9">
-    <w:abstractNumId w:val="9"/>
+    <w:abstractNumId w:val="12"/>
   </w:num>
   <w:num w:numId="10">
-    <w:abstractNumId w:val="7"/>
+    <w:abstractNumId w:val="10"/>
+  </w:num>
+  <w:num w:numId="11">
+    <w:abstractNumId w:val="6"/>
+  </w:num>
+  <w:num w:numId="12">
+    <w:abstractNumId w:val="5"/>
+  </w:num>
+  <w:num w:numId="13">
+    <w:abstractNumId w:val="8"/>
   </w:num>
 </w:numbering>
 </file>
@@ -5818,7 +6546,7 @@
   <w:style w:type="paragraph" w:default="1" w:styleId="Normal">
     <w:name w:val="Normal"/>
     <w:qFormat/>
-    <w:rsid w:val="00B87500"/>
+    <w:rsid w:val="00DE261B"/>
   </w:style>
   <w:style w:type="character" w:default="1" w:styleId="DefaultParagraphFont">
     <w:name w:val="Default Paragraph Font"/>

</xml_diff>